<commit_message>
[Doc] Update database tables
</commit_message>
<xml_diff>
--- a/db/数据库.docx
+++ b/db/数据库.docx
@@ -15,6 +15,10 @@
     <w:p>
       <w:pPr>
         <w:pStyle w:val="Heading2"/>
+        <w:numPr>
+          <w:ilvl w:val="0"/>
+          <w:numId w:val="1"/>
+        </w:numPr>
         <w:rPr>
           <w:bCs/>
           <w:sz w:val="24"/>
@@ -36,6 +40,9 @@
           <w:sz w:val="24"/>
           <w:szCs w:val="24"/>
         </w:rPr>
+      </w:r>
+      <w:r>
+        <w:fldChar w:fldCharType="end"/>
       </w:r>
     </w:p>
     <w:p>
@@ -89,7 +96,7 @@
     <w:tbl>
       <w:tblPr>
         <w:jc w:val="left"/>
-        <w:tblInd w:w="0" w:type="dxa"/>
+        <w:tblInd w:w="-5" w:type="dxa"/>
         <w:tblBorders>
           <w:top w:val="single" w:sz="4" w:space="0" w:color="00000A"/>
           <w:left w:val="single" w:sz="4" w:space="0" w:color="00000A"/>
@@ -100,13 +107,13 @@
         </w:tblBorders>
         <w:tblCellMar>
           <w:top w:w="0" w:type="dxa"/>
-          <w:left w:w="108" w:type="dxa"/>
+          <w:left w:w="103" w:type="dxa"/>
           <w:bottom w:w="0" w:type="dxa"/>
           <w:right w:w="108" w:type="dxa"/>
         </w:tblCellMar>
       </w:tblPr>
       <w:tblGrid>
-        <w:gridCol w:w="2130"/>
+        <w:gridCol w:w="2129"/>
         <w:gridCol w:w="2130"/>
         <w:gridCol w:w="2129"/>
         <w:gridCol w:w="2129"/>
@@ -117,6 +124,33 @@
         </w:trPr>
         <w:tc>
           <w:tcPr>
+            <w:tcW w:w="2129" w:type="dxa"/>
+            <w:tcBorders>
+              <w:top w:val="single" w:sz="4" w:space="0" w:color="00000A"/>
+              <w:left w:val="single" w:sz="4" w:space="0" w:color="00000A"/>
+              <w:bottom w:val="single" w:sz="4" w:space="0" w:color="00000A"/>
+              <w:insideH w:val="single" w:sz="4" w:space="0" w:color="00000A"/>
+              <w:right w:val="single" w:sz="4" w:space="0" w:color="00000A"/>
+              <w:insideV w:val="single" w:sz="4" w:space="0" w:color="00000A"/>
+            </w:tcBorders>
+            <w:shd w:fill="FFFFFF" w:val="clear"/>
+            <w:tcMar>
+              <w:left w:w="103" w:type="dxa"/>
+            </w:tcMar>
+          </w:tcPr>
+          <w:p>
+            <w:pPr>
+              <w:pStyle w:val="Normal"/>
+              <w:rPr/>
+            </w:pPr>
+            <w:r>
+              <w:rPr/>
+              <w:t>字段名</w:t>
+            </w:r>
+          </w:p>
+        </w:tc>
+        <w:tc>
+          <w:tcPr>
             <w:tcW w:w="2130" w:type="dxa"/>
             <w:tcBorders>
               <w:top w:val="single" w:sz="4" w:space="0" w:color="00000A"/>
@@ -126,36 +160,9 @@
               <w:right w:val="single" w:sz="4" w:space="0" w:color="00000A"/>
               <w:insideV w:val="single" w:sz="4" w:space="0" w:color="00000A"/>
             </w:tcBorders>
-            <w:shd w:fill="auto" w:val="clear"/>
-            <w:tcMar>
-              <w:left w:w="108" w:type="dxa"/>
-            </w:tcMar>
-          </w:tcPr>
-          <w:p>
-            <w:pPr>
-              <w:pStyle w:val="Normal"/>
-              <w:rPr/>
-            </w:pPr>
-            <w:r>
-              <w:rPr/>
-              <w:t>字段名</w:t>
-            </w:r>
-          </w:p>
-        </w:tc>
-        <w:tc>
-          <w:tcPr>
-            <w:tcW w:w="2130" w:type="dxa"/>
-            <w:tcBorders>
-              <w:top w:val="single" w:sz="4" w:space="0" w:color="00000A"/>
-              <w:left w:val="single" w:sz="4" w:space="0" w:color="00000A"/>
-              <w:bottom w:val="single" w:sz="4" w:space="0" w:color="00000A"/>
-              <w:insideH w:val="single" w:sz="4" w:space="0" w:color="00000A"/>
-              <w:right w:val="single" w:sz="4" w:space="0" w:color="00000A"/>
-              <w:insideV w:val="single" w:sz="4" w:space="0" w:color="00000A"/>
-            </w:tcBorders>
-            <w:shd w:fill="auto" w:val="clear"/>
-            <w:tcMar>
-              <w:left w:w="108" w:type="dxa"/>
+            <w:shd w:fill="FFFFFF" w:val="clear"/>
+            <w:tcMar>
+              <w:left w:w="103" w:type="dxa"/>
             </w:tcMar>
           </w:tcPr>
           <w:p>
@@ -180,9 +187,9 @@
               <w:right w:val="single" w:sz="4" w:space="0" w:color="00000A"/>
               <w:insideV w:val="single" w:sz="4" w:space="0" w:color="00000A"/>
             </w:tcBorders>
-            <w:shd w:fill="auto" w:val="clear"/>
-            <w:tcMar>
-              <w:left w:w="108" w:type="dxa"/>
+            <w:shd w:fill="FFFFFF" w:val="clear"/>
+            <w:tcMar>
+              <w:left w:w="103" w:type="dxa"/>
             </w:tcMar>
           </w:tcPr>
           <w:p>
@@ -207,9 +214,9 @@
               <w:right w:val="single" w:sz="4" w:space="0" w:color="00000A"/>
               <w:insideV w:val="single" w:sz="4" w:space="0" w:color="00000A"/>
             </w:tcBorders>
-            <w:shd w:fill="auto" w:val="clear"/>
-            <w:tcMar>
-              <w:left w:w="108" w:type="dxa"/>
+            <w:shd w:fill="FFFFFF" w:val="clear"/>
+            <w:tcMar>
+              <w:left w:w="103" w:type="dxa"/>
             </w:tcMar>
           </w:tcPr>
           <w:p>
@@ -230,6 +237,33 @@
         </w:trPr>
         <w:tc>
           <w:tcPr>
+            <w:tcW w:w="2129" w:type="dxa"/>
+            <w:tcBorders>
+              <w:top w:val="single" w:sz="4" w:space="0" w:color="00000A"/>
+              <w:left w:val="single" w:sz="4" w:space="0" w:color="00000A"/>
+              <w:bottom w:val="single" w:sz="4" w:space="0" w:color="00000A"/>
+              <w:insideH w:val="single" w:sz="4" w:space="0" w:color="00000A"/>
+              <w:right w:val="single" w:sz="4" w:space="0" w:color="00000A"/>
+              <w:insideV w:val="single" w:sz="4" w:space="0" w:color="00000A"/>
+            </w:tcBorders>
+            <w:shd w:fill="FFFFFF" w:val="clear"/>
+            <w:tcMar>
+              <w:left w:w="103" w:type="dxa"/>
+            </w:tcMar>
+          </w:tcPr>
+          <w:p>
+            <w:pPr>
+              <w:pStyle w:val="Normal"/>
+              <w:rPr/>
+            </w:pPr>
+            <w:r>
+              <w:rPr/>
+              <w:t>netcard_id</w:t>
+            </w:r>
+          </w:p>
+        </w:tc>
+        <w:tc>
+          <w:tcPr>
             <w:tcW w:w="2130" w:type="dxa"/>
             <w:tcBorders>
               <w:top w:val="single" w:sz="4" w:space="0" w:color="00000A"/>
@@ -239,36 +273,9 @@
               <w:right w:val="single" w:sz="4" w:space="0" w:color="00000A"/>
               <w:insideV w:val="single" w:sz="4" w:space="0" w:color="00000A"/>
             </w:tcBorders>
-            <w:shd w:fill="auto" w:val="clear"/>
-            <w:tcMar>
-              <w:left w:w="108" w:type="dxa"/>
-            </w:tcMar>
-          </w:tcPr>
-          <w:p>
-            <w:pPr>
-              <w:pStyle w:val="Normal"/>
-              <w:rPr/>
-            </w:pPr>
-            <w:r>
-              <w:rPr/>
-              <w:t>netcard_id</w:t>
-            </w:r>
-          </w:p>
-        </w:tc>
-        <w:tc>
-          <w:tcPr>
-            <w:tcW w:w="2130" w:type="dxa"/>
-            <w:tcBorders>
-              <w:top w:val="single" w:sz="4" w:space="0" w:color="00000A"/>
-              <w:left w:val="single" w:sz="4" w:space="0" w:color="00000A"/>
-              <w:bottom w:val="single" w:sz="4" w:space="0" w:color="00000A"/>
-              <w:insideH w:val="single" w:sz="4" w:space="0" w:color="00000A"/>
-              <w:right w:val="single" w:sz="4" w:space="0" w:color="00000A"/>
-              <w:insideV w:val="single" w:sz="4" w:space="0" w:color="00000A"/>
-            </w:tcBorders>
-            <w:shd w:fill="auto" w:val="clear"/>
-            <w:tcMar>
-              <w:left w:w="108" w:type="dxa"/>
+            <w:shd w:fill="FFFFFF" w:val="clear"/>
+            <w:tcMar>
+              <w:left w:w="103" w:type="dxa"/>
             </w:tcMar>
           </w:tcPr>
           <w:p>
@@ -293,9 +300,9 @@
               <w:right w:val="single" w:sz="4" w:space="0" w:color="00000A"/>
               <w:insideV w:val="single" w:sz="4" w:space="0" w:color="00000A"/>
             </w:tcBorders>
-            <w:shd w:fill="auto" w:val="clear"/>
-            <w:tcMar>
-              <w:left w:w="108" w:type="dxa"/>
+            <w:shd w:fill="FFFFFF" w:val="clear"/>
+            <w:tcMar>
+              <w:left w:w="103" w:type="dxa"/>
             </w:tcMar>
           </w:tcPr>
           <w:p>
@@ -321,9 +328,9 @@
               <w:right w:val="single" w:sz="4" w:space="0" w:color="00000A"/>
               <w:insideV w:val="single" w:sz="4" w:space="0" w:color="00000A"/>
             </w:tcBorders>
-            <w:shd w:fill="auto" w:val="clear"/>
-            <w:tcMar>
-              <w:left w:w="108" w:type="dxa"/>
+            <w:shd w:fill="FFFFFF" w:val="clear"/>
+            <w:tcMar>
+              <w:left w:w="103" w:type="dxa"/>
             </w:tcMar>
           </w:tcPr>
           <w:p>
@@ -352,6 +359,33 @@
         </w:trPr>
         <w:tc>
           <w:tcPr>
+            <w:tcW w:w="2129" w:type="dxa"/>
+            <w:tcBorders>
+              <w:top w:val="single" w:sz="4" w:space="0" w:color="00000A"/>
+              <w:left w:val="single" w:sz="4" w:space="0" w:color="00000A"/>
+              <w:bottom w:val="single" w:sz="4" w:space="0" w:color="00000A"/>
+              <w:insideH w:val="single" w:sz="4" w:space="0" w:color="00000A"/>
+              <w:right w:val="single" w:sz="4" w:space="0" w:color="00000A"/>
+              <w:insideV w:val="single" w:sz="4" w:space="0" w:color="00000A"/>
+            </w:tcBorders>
+            <w:shd w:fill="FFFFFF" w:val="clear"/>
+            <w:tcMar>
+              <w:left w:w="103" w:type="dxa"/>
+            </w:tcMar>
+          </w:tcPr>
+          <w:p>
+            <w:pPr>
+              <w:pStyle w:val="Normal"/>
+              <w:rPr/>
+            </w:pPr>
+            <w:r>
+              <w:rPr/>
+              <w:t>nickname</w:t>
+            </w:r>
+          </w:p>
+        </w:tc>
+        <w:tc>
+          <w:tcPr>
             <w:tcW w:w="2130" w:type="dxa"/>
             <w:tcBorders>
               <w:top w:val="single" w:sz="4" w:space="0" w:color="00000A"/>
@@ -361,36 +395,9 @@
               <w:right w:val="single" w:sz="4" w:space="0" w:color="00000A"/>
               <w:insideV w:val="single" w:sz="4" w:space="0" w:color="00000A"/>
             </w:tcBorders>
-            <w:shd w:fill="auto" w:val="clear"/>
-            <w:tcMar>
-              <w:left w:w="108" w:type="dxa"/>
-            </w:tcMar>
-          </w:tcPr>
-          <w:p>
-            <w:pPr>
-              <w:pStyle w:val="Normal"/>
-              <w:rPr/>
-            </w:pPr>
-            <w:r>
-              <w:rPr/>
-              <w:t>nickname</w:t>
-            </w:r>
-          </w:p>
-        </w:tc>
-        <w:tc>
-          <w:tcPr>
-            <w:tcW w:w="2130" w:type="dxa"/>
-            <w:tcBorders>
-              <w:top w:val="single" w:sz="4" w:space="0" w:color="00000A"/>
-              <w:left w:val="single" w:sz="4" w:space="0" w:color="00000A"/>
-              <w:bottom w:val="single" w:sz="4" w:space="0" w:color="00000A"/>
-              <w:insideH w:val="single" w:sz="4" w:space="0" w:color="00000A"/>
-              <w:right w:val="single" w:sz="4" w:space="0" w:color="00000A"/>
-              <w:insideV w:val="single" w:sz="4" w:space="0" w:color="00000A"/>
-            </w:tcBorders>
-            <w:shd w:fill="auto" w:val="clear"/>
-            <w:tcMar>
-              <w:left w:w="108" w:type="dxa"/>
+            <w:shd w:fill="FFFFFF" w:val="clear"/>
+            <w:tcMar>
+              <w:left w:w="103" w:type="dxa"/>
             </w:tcMar>
           </w:tcPr>
           <w:p>
@@ -415,9 +422,9 @@
               <w:right w:val="single" w:sz="4" w:space="0" w:color="00000A"/>
               <w:insideV w:val="single" w:sz="4" w:space="0" w:color="00000A"/>
             </w:tcBorders>
-            <w:shd w:fill="auto" w:val="clear"/>
-            <w:tcMar>
-              <w:left w:w="108" w:type="dxa"/>
+            <w:shd w:fill="FFFFFF" w:val="clear"/>
+            <w:tcMar>
+              <w:left w:w="103" w:type="dxa"/>
             </w:tcMar>
           </w:tcPr>
           <w:p>
@@ -442,9 +449,9 @@
               <w:right w:val="single" w:sz="4" w:space="0" w:color="00000A"/>
               <w:insideV w:val="single" w:sz="4" w:space="0" w:color="00000A"/>
             </w:tcBorders>
-            <w:shd w:fill="auto" w:val="clear"/>
-            <w:tcMar>
-              <w:left w:w="108" w:type="dxa"/>
+            <w:shd w:fill="FFFFFF" w:val="clear"/>
+            <w:tcMar>
+              <w:left w:w="103" w:type="dxa"/>
             </w:tcMar>
           </w:tcPr>
           <w:p>
@@ -479,6 +486,33 @@
         </w:trPr>
         <w:tc>
           <w:tcPr>
+            <w:tcW w:w="2129" w:type="dxa"/>
+            <w:tcBorders>
+              <w:top w:val="single" w:sz="4" w:space="0" w:color="00000A"/>
+              <w:left w:val="single" w:sz="4" w:space="0" w:color="00000A"/>
+              <w:bottom w:val="single" w:sz="4" w:space="0" w:color="00000A"/>
+              <w:insideH w:val="single" w:sz="4" w:space="0" w:color="00000A"/>
+              <w:right w:val="single" w:sz="4" w:space="0" w:color="00000A"/>
+              <w:insideV w:val="single" w:sz="4" w:space="0" w:color="00000A"/>
+            </w:tcBorders>
+            <w:shd w:fill="FFFFFF" w:val="clear"/>
+            <w:tcMar>
+              <w:left w:w="103" w:type="dxa"/>
+            </w:tcMar>
+          </w:tcPr>
+          <w:p>
+            <w:pPr>
+              <w:pStyle w:val="Normal"/>
+              <w:rPr/>
+            </w:pPr>
+            <w:r>
+              <w:rPr/>
+              <w:t>image</w:t>
+            </w:r>
+          </w:p>
+        </w:tc>
+        <w:tc>
+          <w:tcPr>
             <w:tcW w:w="2130" w:type="dxa"/>
             <w:tcBorders>
               <w:top w:val="single" w:sz="4" w:space="0" w:color="00000A"/>
@@ -488,36 +522,9 @@
               <w:right w:val="single" w:sz="4" w:space="0" w:color="00000A"/>
               <w:insideV w:val="single" w:sz="4" w:space="0" w:color="00000A"/>
             </w:tcBorders>
-            <w:shd w:fill="auto" w:val="clear"/>
-            <w:tcMar>
-              <w:left w:w="108" w:type="dxa"/>
-            </w:tcMar>
-          </w:tcPr>
-          <w:p>
-            <w:pPr>
-              <w:pStyle w:val="Normal"/>
-              <w:rPr/>
-            </w:pPr>
-            <w:r>
-              <w:rPr/>
-              <w:t>image</w:t>
-            </w:r>
-          </w:p>
-        </w:tc>
-        <w:tc>
-          <w:tcPr>
-            <w:tcW w:w="2130" w:type="dxa"/>
-            <w:tcBorders>
-              <w:top w:val="single" w:sz="4" w:space="0" w:color="00000A"/>
-              <w:left w:val="single" w:sz="4" w:space="0" w:color="00000A"/>
-              <w:bottom w:val="single" w:sz="4" w:space="0" w:color="00000A"/>
-              <w:insideH w:val="single" w:sz="4" w:space="0" w:color="00000A"/>
-              <w:right w:val="single" w:sz="4" w:space="0" w:color="00000A"/>
-              <w:insideV w:val="single" w:sz="4" w:space="0" w:color="00000A"/>
-            </w:tcBorders>
-            <w:shd w:fill="auto" w:val="clear"/>
-            <w:tcMar>
-              <w:left w:w="108" w:type="dxa"/>
+            <w:shd w:fill="FFFFFF" w:val="clear"/>
+            <w:tcMar>
+              <w:left w:w="103" w:type="dxa"/>
             </w:tcMar>
           </w:tcPr>
           <w:p>
@@ -542,9 +549,9 @@
               <w:right w:val="single" w:sz="4" w:space="0" w:color="00000A"/>
               <w:insideV w:val="single" w:sz="4" w:space="0" w:color="00000A"/>
             </w:tcBorders>
-            <w:shd w:fill="auto" w:val="clear"/>
-            <w:tcMar>
-              <w:left w:w="108" w:type="dxa"/>
+            <w:shd w:fill="FFFFFF" w:val="clear"/>
+            <w:tcMar>
+              <w:left w:w="103" w:type="dxa"/>
             </w:tcMar>
           </w:tcPr>
           <w:p>
@@ -569,9 +576,9 @@
               <w:right w:val="single" w:sz="4" w:space="0" w:color="00000A"/>
               <w:insideV w:val="single" w:sz="4" w:space="0" w:color="00000A"/>
             </w:tcBorders>
-            <w:shd w:fill="auto" w:val="clear"/>
-            <w:tcMar>
-              <w:left w:w="108" w:type="dxa"/>
+            <w:shd w:fill="FFFFFF" w:val="clear"/>
+            <w:tcMar>
+              <w:left w:w="103" w:type="dxa"/>
             </w:tcMar>
           </w:tcPr>
           <w:p>
@@ -600,6 +607,33 @@
         </w:trPr>
         <w:tc>
           <w:tcPr>
+            <w:tcW w:w="2129" w:type="dxa"/>
+            <w:tcBorders>
+              <w:top w:val="single" w:sz="4" w:space="0" w:color="00000A"/>
+              <w:left w:val="single" w:sz="4" w:space="0" w:color="00000A"/>
+              <w:bottom w:val="single" w:sz="4" w:space="0" w:color="00000A"/>
+              <w:insideH w:val="single" w:sz="4" w:space="0" w:color="00000A"/>
+              <w:right w:val="single" w:sz="4" w:space="0" w:color="00000A"/>
+              <w:insideV w:val="single" w:sz="4" w:space="0" w:color="00000A"/>
+            </w:tcBorders>
+            <w:shd w:fill="FFFFFF" w:val="clear"/>
+            <w:tcMar>
+              <w:left w:w="103" w:type="dxa"/>
+            </w:tcMar>
+          </w:tcPr>
+          <w:p>
+            <w:pPr>
+              <w:pStyle w:val="Normal"/>
+              <w:rPr/>
+            </w:pPr>
+            <w:r>
+              <w:rPr/>
+              <w:t>commuity_user_id</w:t>
+            </w:r>
+          </w:p>
+        </w:tc>
+        <w:tc>
+          <w:tcPr>
             <w:tcW w:w="2130" w:type="dxa"/>
             <w:tcBorders>
               <w:top w:val="single" w:sz="4" w:space="0" w:color="00000A"/>
@@ -609,36 +643,9 @@
               <w:right w:val="single" w:sz="4" w:space="0" w:color="00000A"/>
               <w:insideV w:val="single" w:sz="4" w:space="0" w:color="00000A"/>
             </w:tcBorders>
-            <w:shd w:fill="auto" w:val="clear"/>
-            <w:tcMar>
-              <w:left w:w="108" w:type="dxa"/>
-            </w:tcMar>
-          </w:tcPr>
-          <w:p>
-            <w:pPr>
-              <w:pStyle w:val="Normal"/>
-              <w:rPr/>
-            </w:pPr>
-            <w:r>
-              <w:rPr/>
-              <w:t>commuity_user_id</w:t>
-            </w:r>
-          </w:p>
-        </w:tc>
-        <w:tc>
-          <w:tcPr>
-            <w:tcW w:w="2130" w:type="dxa"/>
-            <w:tcBorders>
-              <w:top w:val="single" w:sz="4" w:space="0" w:color="00000A"/>
-              <w:left w:val="single" w:sz="4" w:space="0" w:color="00000A"/>
-              <w:bottom w:val="single" w:sz="4" w:space="0" w:color="00000A"/>
-              <w:insideH w:val="single" w:sz="4" w:space="0" w:color="00000A"/>
-              <w:right w:val="single" w:sz="4" w:space="0" w:color="00000A"/>
-              <w:insideV w:val="single" w:sz="4" w:space="0" w:color="00000A"/>
-            </w:tcBorders>
-            <w:shd w:fill="auto" w:val="clear"/>
-            <w:tcMar>
-              <w:left w:w="108" w:type="dxa"/>
+            <w:shd w:fill="FFFFFF" w:val="clear"/>
+            <w:tcMar>
+              <w:left w:w="103" w:type="dxa"/>
             </w:tcMar>
           </w:tcPr>
           <w:p>
@@ -663,9 +670,9 @@
               <w:right w:val="single" w:sz="4" w:space="0" w:color="00000A"/>
               <w:insideV w:val="single" w:sz="4" w:space="0" w:color="00000A"/>
             </w:tcBorders>
-            <w:shd w:fill="auto" w:val="clear"/>
-            <w:tcMar>
-              <w:left w:w="108" w:type="dxa"/>
+            <w:shd w:fill="FFFFFF" w:val="clear"/>
+            <w:tcMar>
+              <w:left w:w="103" w:type="dxa"/>
             </w:tcMar>
           </w:tcPr>
           <w:p>
@@ -690,9 +697,9 @@
               <w:right w:val="single" w:sz="4" w:space="0" w:color="00000A"/>
               <w:insideV w:val="single" w:sz="4" w:space="0" w:color="00000A"/>
             </w:tcBorders>
-            <w:shd w:fill="auto" w:val="clear"/>
-            <w:tcMar>
-              <w:left w:w="108" w:type="dxa"/>
+            <w:shd w:fill="FFFFFF" w:val="clear"/>
+            <w:tcMar>
+              <w:left w:w="103" w:type="dxa"/>
             </w:tcMar>
           </w:tcPr>
           <w:p>
@@ -724,8 +731,2261 @@
       <w:r>
         <w:rPr/>
       </w:r>
+    </w:p>
+    <w:p>
+      <w:pPr>
+        <w:pStyle w:val="Normal"/>
+        <w:rPr>
+          <w:color w:val="000000"/>
+        </w:rPr>
+      </w:pPr>
       <w:r>
-        <w:fldChar w:fldCharType="end"/>
+        <w:rPr/>
+        <w:t>2</w:t>
+      </w:r>
+      <w:r>
+        <w:rPr/>
+        <w:t>）</w:t>
+      </w:r>
+      <w:r>
+        <w:rPr>
+          <w:color w:val="000000"/>
+        </w:rPr>
+        <w:t>livingcard</w:t>
+      </w:r>
+      <w:r>
+        <w:rPr/>
+        <w:t>(</w:t>
+      </w:r>
+      <w:r>
+        <w:rPr>
+          <w:color w:val="000000"/>
+        </w:rPr>
+        <w:t>居住信息卡</w:t>
+      </w:r>
+      <w:r>
+        <w:rPr>
+          <w:color w:val="000000"/>
+        </w:rPr>
+        <w:t>)</w:t>
+      </w:r>
+    </w:p>
+    <w:tbl>
+      <w:tblPr>
+        <w:jc w:val="left"/>
+        <w:tblInd w:w="-5" w:type="dxa"/>
+        <w:tblBorders>
+          <w:top w:val="single" w:sz="4" w:space="0" w:color="00000A"/>
+          <w:left w:val="single" w:sz="4" w:space="0" w:color="00000A"/>
+          <w:bottom w:val="single" w:sz="4" w:space="0" w:color="00000A"/>
+          <w:insideH w:val="single" w:sz="4" w:space="0" w:color="00000A"/>
+          <w:right w:val="single" w:sz="4" w:space="0" w:color="00000A"/>
+          <w:insideV w:val="single" w:sz="4" w:space="0" w:color="00000A"/>
+        </w:tblBorders>
+        <w:tblCellMar>
+          <w:top w:w="0" w:type="dxa"/>
+          <w:left w:w="103" w:type="dxa"/>
+          <w:bottom w:w="0" w:type="dxa"/>
+          <w:right w:w="108" w:type="dxa"/>
+        </w:tblCellMar>
+      </w:tblPr>
+      <w:tblGrid>
+        <w:gridCol w:w="2129"/>
+        <w:gridCol w:w="2130"/>
+        <w:gridCol w:w="2129"/>
+        <w:gridCol w:w="2129"/>
+      </w:tblGrid>
+      <w:tr>
+        <w:trPr>
+          <w:cantSplit w:val="false"/>
+        </w:trPr>
+        <w:tc>
+          <w:tcPr>
+            <w:tcW w:w="2129" w:type="dxa"/>
+            <w:tcBorders>
+              <w:top w:val="single" w:sz="4" w:space="0" w:color="00000A"/>
+              <w:left w:val="single" w:sz="4" w:space="0" w:color="00000A"/>
+              <w:bottom w:val="single" w:sz="4" w:space="0" w:color="00000A"/>
+              <w:insideH w:val="single" w:sz="4" w:space="0" w:color="00000A"/>
+              <w:right w:val="single" w:sz="4" w:space="0" w:color="00000A"/>
+              <w:insideV w:val="single" w:sz="4" w:space="0" w:color="00000A"/>
+            </w:tcBorders>
+            <w:shd w:fill="FFFFFF" w:val="clear"/>
+            <w:tcMar>
+              <w:left w:w="103" w:type="dxa"/>
+            </w:tcMar>
+          </w:tcPr>
+          <w:p>
+            <w:pPr>
+              <w:pStyle w:val="Normal"/>
+              <w:rPr/>
+            </w:pPr>
+            <w:r>
+              <w:rPr/>
+              <w:t>字段名</w:t>
+            </w:r>
+          </w:p>
+        </w:tc>
+        <w:tc>
+          <w:tcPr>
+            <w:tcW w:w="2130" w:type="dxa"/>
+            <w:tcBorders>
+              <w:top w:val="single" w:sz="4" w:space="0" w:color="00000A"/>
+              <w:left w:val="single" w:sz="4" w:space="0" w:color="00000A"/>
+              <w:bottom w:val="single" w:sz="4" w:space="0" w:color="00000A"/>
+              <w:insideH w:val="single" w:sz="4" w:space="0" w:color="00000A"/>
+              <w:right w:val="single" w:sz="4" w:space="0" w:color="00000A"/>
+              <w:insideV w:val="single" w:sz="4" w:space="0" w:color="00000A"/>
+            </w:tcBorders>
+            <w:shd w:fill="FFFFFF" w:val="clear"/>
+            <w:tcMar>
+              <w:left w:w="103" w:type="dxa"/>
+            </w:tcMar>
+          </w:tcPr>
+          <w:p>
+            <w:pPr>
+              <w:pStyle w:val="Normal"/>
+              <w:rPr/>
+            </w:pPr>
+            <w:r>
+              <w:rPr/>
+              <w:t>类型</w:t>
+            </w:r>
+          </w:p>
+        </w:tc>
+        <w:tc>
+          <w:tcPr>
+            <w:tcW w:w="2129" w:type="dxa"/>
+            <w:tcBorders>
+              <w:top w:val="single" w:sz="4" w:space="0" w:color="00000A"/>
+              <w:left w:val="single" w:sz="4" w:space="0" w:color="00000A"/>
+              <w:bottom w:val="single" w:sz="4" w:space="0" w:color="00000A"/>
+              <w:insideH w:val="single" w:sz="4" w:space="0" w:color="00000A"/>
+              <w:right w:val="single" w:sz="4" w:space="0" w:color="00000A"/>
+              <w:insideV w:val="single" w:sz="4" w:space="0" w:color="00000A"/>
+            </w:tcBorders>
+            <w:shd w:fill="FFFFFF" w:val="clear"/>
+            <w:tcMar>
+              <w:left w:w="103" w:type="dxa"/>
+            </w:tcMar>
+          </w:tcPr>
+          <w:p>
+            <w:pPr>
+              <w:pStyle w:val="Normal"/>
+              <w:rPr/>
+            </w:pPr>
+            <w:r>
+              <w:rPr/>
+              <w:t>长度</w:t>
+            </w:r>
+          </w:p>
+        </w:tc>
+        <w:tc>
+          <w:tcPr>
+            <w:tcW w:w="2129" w:type="dxa"/>
+            <w:tcBorders>
+              <w:top w:val="single" w:sz="4" w:space="0" w:color="00000A"/>
+              <w:left w:val="single" w:sz="4" w:space="0" w:color="00000A"/>
+              <w:bottom w:val="single" w:sz="4" w:space="0" w:color="00000A"/>
+              <w:insideH w:val="single" w:sz="4" w:space="0" w:color="00000A"/>
+              <w:right w:val="single" w:sz="4" w:space="0" w:color="00000A"/>
+              <w:insideV w:val="single" w:sz="4" w:space="0" w:color="00000A"/>
+            </w:tcBorders>
+            <w:shd w:fill="FFFFFF" w:val="clear"/>
+            <w:tcMar>
+              <w:left w:w="103" w:type="dxa"/>
+            </w:tcMar>
+          </w:tcPr>
+          <w:p>
+            <w:pPr>
+              <w:pStyle w:val="Normal"/>
+              <w:rPr/>
+            </w:pPr>
+            <w:r>
+              <w:rPr/>
+              <w:t>描述</w:t>
+            </w:r>
+          </w:p>
+        </w:tc>
+      </w:tr>
+      <w:tr>
+        <w:trPr>
+          <w:cantSplit w:val="false"/>
+        </w:trPr>
+        <w:tc>
+          <w:tcPr>
+            <w:tcW w:w="2129" w:type="dxa"/>
+            <w:tcBorders>
+              <w:top w:val="single" w:sz="4" w:space="0" w:color="00000A"/>
+              <w:left w:val="single" w:sz="4" w:space="0" w:color="00000A"/>
+              <w:bottom w:val="single" w:sz="4" w:space="0" w:color="00000A"/>
+              <w:insideH w:val="single" w:sz="4" w:space="0" w:color="00000A"/>
+              <w:right w:val="single" w:sz="4" w:space="0" w:color="00000A"/>
+              <w:insideV w:val="single" w:sz="4" w:space="0" w:color="00000A"/>
+            </w:tcBorders>
+            <w:shd w:fill="FFFFFF" w:val="clear"/>
+            <w:tcMar>
+              <w:left w:w="103" w:type="dxa"/>
+            </w:tcMar>
+          </w:tcPr>
+          <w:p>
+            <w:pPr>
+              <w:pStyle w:val="Normal"/>
+              <w:rPr/>
+            </w:pPr>
+            <w:r>
+              <w:rPr>
+                <w:color w:val="000000"/>
+              </w:rPr>
+              <w:t>livingcard</w:t>
+            </w:r>
+            <w:r>
+              <w:rPr/>
+              <w:t>_id</w:t>
+            </w:r>
+          </w:p>
+        </w:tc>
+        <w:tc>
+          <w:tcPr>
+            <w:tcW w:w="2130" w:type="dxa"/>
+            <w:tcBorders>
+              <w:top w:val="single" w:sz="4" w:space="0" w:color="00000A"/>
+              <w:left w:val="single" w:sz="4" w:space="0" w:color="00000A"/>
+              <w:bottom w:val="single" w:sz="4" w:space="0" w:color="00000A"/>
+              <w:insideH w:val="single" w:sz="4" w:space="0" w:color="00000A"/>
+              <w:right w:val="single" w:sz="4" w:space="0" w:color="00000A"/>
+              <w:insideV w:val="single" w:sz="4" w:space="0" w:color="00000A"/>
+            </w:tcBorders>
+            <w:shd w:fill="FFFFFF" w:val="clear"/>
+            <w:tcMar>
+              <w:left w:w="103" w:type="dxa"/>
+            </w:tcMar>
+          </w:tcPr>
+          <w:p>
+            <w:pPr>
+              <w:pStyle w:val="Normal"/>
+              <w:rPr/>
+            </w:pPr>
+            <w:r>
+              <w:rPr/>
+              <w:t>Int</w:t>
+            </w:r>
+          </w:p>
+        </w:tc>
+        <w:tc>
+          <w:tcPr>
+            <w:tcW w:w="2129" w:type="dxa"/>
+            <w:tcBorders>
+              <w:top w:val="single" w:sz="4" w:space="0" w:color="00000A"/>
+              <w:left w:val="single" w:sz="4" w:space="0" w:color="00000A"/>
+              <w:bottom w:val="single" w:sz="4" w:space="0" w:color="00000A"/>
+              <w:insideH w:val="single" w:sz="4" w:space="0" w:color="00000A"/>
+              <w:right w:val="single" w:sz="4" w:space="0" w:color="00000A"/>
+              <w:insideV w:val="single" w:sz="4" w:space="0" w:color="00000A"/>
+            </w:tcBorders>
+            <w:shd w:fill="FFFFFF" w:val="clear"/>
+            <w:tcMar>
+              <w:left w:w="103" w:type="dxa"/>
+            </w:tcMar>
+          </w:tcPr>
+          <w:p>
+            <w:pPr>
+              <w:pStyle w:val="Normal"/>
+              <w:rPr/>
+            </w:pPr>
+            <w:r>
+              <w:rPr/>
+              <w:t>11</w:t>
+              <w:tab/>
+            </w:r>
+          </w:p>
+        </w:tc>
+        <w:tc>
+          <w:tcPr>
+            <w:tcW w:w="2129" w:type="dxa"/>
+            <w:tcBorders>
+              <w:top w:val="single" w:sz="4" w:space="0" w:color="00000A"/>
+              <w:left w:val="single" w:sz="4" w:space="0" w:color="00000A"/>
+              <w:bottom w:val="single" w:sz="4" w:space="0" w:color="00000A"/>
+              <w:insideH w:val="single" w:sz="4" w:space="0" w:color="00000A"/>
+              <w:right w:val="single" w:sz="4" w:space="0" w:color="00000A"/>
+              <w:insideV w:val="single" w:sz="4" w:space="0" w:color="00000A"/>
+            </w:tcBorders>
+            <w:shd w:fill="FFFFFF" w:val="clear"/>
+            <w:tcMar>
+              <w:left w:w="103" w:type="dxa"/>
+            </w:tcMar>
+          </w:tcPr>
+          <w:p>
+            <w:pPr>
+              <w:pStyle w:val="Style6"/>
+              <w:keepNext/>
+              <w:keepLines w:val="false"/>
+              <w:widowControl/>
+              <w:spacing w:before="0" w:after="0"/>
+              <w:rPr>
+                <w:color w:val="000000"/>
+              </w:rPr>
+            </w:pPr>
+            <w:r>
+              <w:rPr>
+                <w:color w:val="000000"/>
+              </w:rPr>
+              <w:t>主键</w:t>
+            </w:r>
+          </w:p>
+        </w:tc>
+      </w:tr>
+      <w:tr>
+        <w:trPr>
+          <w:cantSplit w:val="false"/>
+        </w:trPr>
+        <w:tc>
+          <w:tcPr>
+            <w:tcW w:w="2129" w:type="dxa"/>
+            <w:tcBorders>
+              <w:top w:val="single" w:sz="4" w:space="0" w:color="00000A"/>
+              <w:left w:val="single" w:sz="4" w:space="0" w:color="00000A"/>
+              <w:bottom w:val="single" w:sz="4" w:space="0" w:color="00000A"/>
+              <w:insideH w:val="single" w:sz="4" w:space="0" w:color="00000A"/>
+              <w:right w:val="single" w:sz="4" w:space="0" w:color="00000A"/>
+              <w:insideV w:val="single" w:sz="4" w:space="0" w:color="00000A"/>
+            </w:tcBorders>
+            <w:shd w:fill="FFFFFF" w:val="clear"/>
+            <w:tcMar>
+              <w:left w:w="103" w:type="dxa"/>
+            </w:tcMar>
+          </w:tcPr>
+          <w:p>
+            <w:pPr>
+              <w:pStyle w:val="Normal"/>
+              <w:rPr/>
+            </w:pPr>
+            <w:r>
+              <w:rPr/>
+              <w:t>name</w:t>
+            </w:r>
+          </w:p>
+        </w:tc>
+        <w:tc>
+          <w:tcPr>
+            <w:tcW w:w="2130" w:type="dxa"/>
+            <w:tcBorders>
+              <w:top w:val="single" w:sz="4" w:space="0" w:color="00000A"/>
+              <w:left w:val="single" w:sz="4" w:space="0" w:color="00000A"/>
+              <w:bottom w:val="single" w:sz="4" w:space="0" w:color="00000A"/>
+              <w:insideH w:val="single" w:sz="4" w:space="0" w:color="00000A"/>
+              <w:right w:val="single" w:sz="4" w:space="0" w:color="00000A"/>
+              <w:insideV w:val="single" w:sz="4" w:space="0" w:color="00000A"/>
+            </w:tcBorders>
+            <w:shd w:fill="FFFFFF" w:val="clear"/>
+            <w:tcMar>
+              <w:left w:w="103" w:type="dxa"/>
+            </w:tcMar>
+          </w:tcPr>
+          <w:p>
+            <w:pPr>
+              <w:pStyle w:val="Normal"/>
+              <w:rPr/>
+            </w:pPr>
+            <w:r>
+              <w:rPr/>
+              <w:t>varchar</w:t>
+            </w:r>
+          </w:p>
+        </w:tc>
+        <w:tc>
+          <w:tcPr>
+            <w:tcW w:w="2129" w:type="dxa"/>
+            <w:tcBorders>
+              <w:top w:val="single" w:sz="4" w:space="0" w:color="00000A"/>
+              <w:left w:val="single" w:sz="4" w:space="0" w:color="00000A"/>
+              <w:bottom w:val="single" w:sz="4" w:space="0" w:color="00000A"/>
+              <w:insideH w:val="single" w:sz="4" w:space="0" w:color="00000A"/>
+              <w:right w:val="single" w:sz="4" w:space="0" w:color="00000A"/>
+              <w:insideV w:val="single" w:sz="4" w:space="0" w:color="00000A"/>
+            </w:tcBorders>
+            <w:shd w:fill="FFFFFF" w:val="clear"/>
+            <w:tcMar>
+              <w:left w:w="103" w:type="dxa"/>
+            </w:tcMar>
+          </w:tcPr>
+          <w:p>
+            <w:pPr>
+              <w:pStyle w:val="Normal"/>
+              <w:rPr/>
+            </w:pPr>
+            <w:r>
+              <w:rPr/>
+              <w:t>255</w:t>
+            </w:r>
+          </w:p>
+        </w:tc>
+        <w:tc>
+          <w:tcPr>
+            <w:tcW w:w="2129" w:type="dxa"/>
+            <w:tcBorders>
+              <w:top w:val="single" w:sz="4" w:space="0" w:color="00000A"/>
+              <w:left w:val="single" w:sz="4" w:space="0" w:color="00000A"/>
+              <w:bottom w:val="single" w:sz="4" w:space="0" w:color="00000A"/>
+              <w:insideH w:val="single" w:sz="4" w:space="0" w:color="00000A"/>
+              <w:right w:val="single" w:sz="4" w:space="0" w:color="00000A"/>
+              <w:insideV w:val="single" w:sz="4" w:space="0" w:color="00000A"/>
+            </w:tcBorders>
+            <w:shd w:fill="FFFFFF" w:val="clear"/>
+            <w:tcMar>
+              <w:left w:w="103" w:type="dxa"/>
+            </w:tcMar>
+          </w:tcPr>
+          <w:p>
+            <w:pPr>
+              <w:pStyle w:val="Style6"/>
+              <w:keepNext/>
+              <w:keepLines w:val="false"/>
+              <w:widowControl/>
+              <w:spacing w:before="0" w:after="0"/>
+              <w:rPr>
+                <w:color w:val="000000"/>
+              </w:rPr>
+            </w:pPr>
+            <w:r>
+              <w:rPr>
+                <w:color w:val="000000"/>
+              </w:rPr>
+              <w:t>user</w:t>
+            </w:r>
+            <w:r>
+              <w:rPr>
+                <w:color w:val="000000"/>
+              </w:rPr>
+              <w:t>居住的小区名</w:t>
+            </w:r>
+          </w:p>
+        </w:tc>
+      </w:tr>
+      <w:tr>
+        <w:trPr>
+          <w:cantSplit w:val="false"/>
+        </w:trPr>
+        <w:tc>
+          <w:tcPr>
+            <w:tcW w:w="2129" w:type="dxa"/>
+            <w:tcBorders>
+              <w:top w:val="single" w:sz="4" w:space="0" w:color="00000A"/>
+              <w:left w:val="single" w:sz="4" w:space="0" w:color="00000A"/>
+              <w:bottom w:val="single" w:sz="4" w:space="0" w:color="00000A"/>
+              <w:insideH w:val="single" w:sz="4" w:space="0" w:color="00000A"/>
+              <w:right w:val="single" w:sz="4" w:space="0" w:color="00000A"/>
+              <w:insideV w:val="single" w:sz="4" w:space="0" w:color="00000A"/>
+            </w:tcBorders>
+            <w:shd w:fill="FFFFFF" w:val="clear"/>
+            <w:tcMar>
+              <w:left w:w="103" w:type="dxa"/>
+            </w:tcMar>
+          </w:tcPr>
+          <w:p>
+            <w:pPr>
+              <w:pStyle w:val="Normal"/>
+              <w:rPr/>
+            </w:pPr>
+            <w:r>
+              <w:rPr/>
+              <w:t>address</w:t>
+            </w:r>
+          </w:p>
+        </w:tc>
+        <w:tc>
+          <w:tcPr>
+            <w:tcW w:w="2130" w:type="dxa"/>
+            <w:tcBorders>
+              <w:top w:val="single" w:sz="4" w:space="0" w:color="00000A"/>
+              <w:left w:val="single" w:sz="4" w:space="0" w:color="00000A"/>
+              <w:bottom w:val="single" w:sz="4" w:space="0" w:color="00000A"/>
+              <w:insideH w:val="single" w:sz="4" w:space="0" w:color="00000A"/>
+              <w:right w:val="single" w:sz="4" w:space="0" w:color="00000A"/>
+              <w:insideV w:val="single" w:sz="4" w:space="0" w:color="00000A"/>
+            </w:tcBorders>
+            <w:shd w:fill="FFFFFF" w:val="clear"/>
+            <w:tcMar>
+              <w:left w:w="103" w:type="dxa"/>
+            </w:tcMar>
+          </w:tcPr>
+          <w:p>
+            <w:pPr>
+              <w:pStyle w:val="Normal"/>
+              <w:rPr/>
+            </w:pPr>
+            <w:r>
+              <w:rPr/>
+              <w:t>varchar</w:t>
+            </w:r>
+          </w:p>
+        </w:tc>
+        <w:tc>
+          <w:tcPr>
+            <w:tcW w:w="2129" w:type="dxa"/>
+            <w:tcBorders>
+              <w:top w:val="single" w:sz="4" w:space="0" w:color="00000A"/>
+              <w:left w:val="single" w:sz="4" w:space="0" w:color="00000A"/>
+              <w:bottom w:val="single" w:sz="4" w:space="0" w:color="00000A"/>
+              <w:insideH w:val="single" w:sz="4" w:space="0" w:color="00000A"/>
+              <w:right w:val="single" w:sz="4" w:space="0" w:color="00000A"/>
+              <w:insideV w:val="single" w:sz="4" w:space="0" w:color="00000A"/>
+            </w:tcBorders>
+            <w:shd w:fill="FFFFFF" w:val="clear"/>
+            <w:tcMar>
+              <w:left w:w="103" w:type="dxa"/>
+            </w:tcMar>
+          </w:tcPr>
+          <w:p>
+            <w:pPr>
+              <w:pStyle w:val="Normal"/>
+              <w:rPr/>
+            </w:pPr>
+            <w:r>
+              <w:rPr/>
+              <w:t>255</w:t>
+            </w:r>
+          </w:p>
+        </w:tc>
+        <w:tc>
+          <w:tcPr>
+            <w:tcW w:w="2129" w:type="dxa"/>
+            <w:tcBorders>
+              <w:top w:val="single" w:sz="4" w:space="0" w:color="00000A"/>
+              <w:left w:val="single" w:sz="4" w:space="0" w:color="00000A"/>
+              <w:bottom w:val="single" w:sz="4" w:space="0" w:color="00000A"/>
+              <w:insideH w:val="single" w:sz="4" w:space="0" w:color="00000A"/>
+              <w:right w:val="single" w:sz="4" w:space="0" w:color="00000A"/>
+              <w:insideV w:val="single" w:sz="4" w:space="0" w:color="00000A"/>
+            </w:tcBorders>
+            <w:shd w:fill="FFFFFF" w:val="clear"/>
+            <w:tcMar>
+              <w:left w:w="103" w:type="dxa"/>
+            </w:tcMar>
+          </w:tcPr>
+          <w:p>
+            <w:pPr>
+              <w:pStyle w:val="Style6"/>
+              <w:keepNext/>
+              <w:keepLines w:val="false"/>
+              <w:widowControl/>
+              <w:spacing w:before="0" w:after="0"/>
+              <w:rPr>
+                <w:color w:val="000000"/>
+              </w:rPr>
+            </w:pPr>
+            <w:r>
+              <w:rPr>
+                <w:color w:val="000000"/>
+              </w:rPr>
+              <w:t>小区地址</w:t>
+            </w:r>
+          </w:p>
+        </w:tc>
+      </w:tr>
+      <w:tr>
+        <w:trPr>
+          <w:cantSplit w:val="false"/>
+        </w:trPr>
+        <w:tc>
+          <w:tcPr>
+            <w:tcW w:w="2129" w:type="dxa"/>
+            <w:tcBorders>
+              <w:top w:val="single" w:sz="4" w:space="0" w:color="00000A"/>
+              <w:left w:val="single" w:sz="4" w:space="0" w:color="00000A"/>
+              <w:bottom w:val="single" w:sz="4" w:space="0" w:color="00000A"/>
+              <w:insideH w:val="single" w:sz="4" w:space="0" w:color="00000A"/>
+              <w:right w:val="single" w:sz="4" w:space="0" w:color="00000A"/>
+              <w:insideV w:val="single" w:sz="4" w:space="0" w:color="00000A"/>
+            </w:tcBorders>
+            <w:shd w:fill="FFFFFF" w:val="clear"/>
+            <w:tcMar>
+              <w:left w:w="103" w:type="dxa"/>
+            </w:tcMar>
+          </w:tcPr>
+          <w:p>
+            <w:pPr>
+              <w:pStyle w:val="Normal"/>
+              <w:rPr/>
+            </w:pPr>
+            <w:r>
+              <w:rPr/>
+              <w:t>zip_code</w:t>
+            </w:r>
+          </w:p>
+        </w:tc>
+        <w:tc>
+          <w:tcPr>
+            <w:tcW w:w="2130" w:type="dxa"/>
+            <w:tcBorders>
+              <w:top w:val="single" w:sz="4" w:space="0" w:color="00000A"/>
+              <w:left w:val="single" w:sz="4" w:space="0" w:color="00000A"/>
+              <w:bottom w:val="single" w:sz="4" w:space="0" w:color="00000A"/>
+              <w:insideH w:val="single" w:sz="4" w:space="0" w:color="00000A"/>
+              <w:right w:val="single" w:sz="4" w:space="0" w:color="00000A"/>
+              <w:insideV w:val="single" w:sz="4" w:space="0" w:color="00000A"/>
+            </w:tcBorders>
+            <w:shd w:fill="FFFFFF" w:val="clear"/>
+            <w:tcMar>
+              <w:left w:w="103" w:type="dxa"/>
+            </w:tcMar>
+          </w:tcPr>
+          <w:p>
+            <w:pPr>
+              <w:pStyle w:val="Normal"/>
+              <w:rPr/>
+            </w:pPr>
+            <w:r>
+              <w:rPr/>
+              <w:t>varchar</w:t>
+            </w:r>
+          </w:p>
+        </w:tc>
+        <w:tc>
+          <w:tcPr>
+            <w:tcW w:w="2129" w:type="dxa"/>
+            <w:tcBorders>
+              <w:top w:val="single" w:sz="4" w:space="0" w:color="00000A"/>
+              <w:left w:val="single" w:sz="4" w:space="0" w:color="00000A"/>
+              <w:bottom w:val="single" w:sz="4" w:space="0" w:color="00000A"/>
+              <w:insideH w:val="single" w:sz="4" w:space="0" w:color="00000A"/>
+              <w:right w:val="single" w:sz="4" w:space="0" w:color="00000A"/>
+              <w:insideV w:val="single" w:sz="4" w:space="0" w:color="00000A"/>
+            </w:tcBorders>
+            <w:shd w:fill="FFFFFF" w:val="clear"/>
+            <w:tcMar>
+              <w:left w:w="103" w:type="dxa"/>
+            </w:tcMar>
+          </w:tcPr>
+          <w:p>
+            <w:pPr>
+              <w:pStyle w:val="Normal"/>
+              <w:rPr/>
+            </w:pPr>
+            <w:r>
+              <w:rPr/>
+              <w:t>255</w:t>
+            </w:r>
+          </w:p>
+        </w:tc>
+        <w:tc>
+          <w:tcPr>
+            <w:tcW w:w="2129" w:type="dxa"/>
+            <w:tcBorders>
+              <w:top w:val="single" w:sz="4" w:space="0" w:color="00000A"/>
+              <w:left w:val="single" w:sz="4" w:space="0" w:color="00000A"/>
+              <w:bottom w:val="single" w:sz="4" w:space="0" w:color="00000A"/>
+              <w:insideH w:val="single" w:sz="4" w:space="0" w:color="00000A"/>
+              <w:right w:val="single" w:sz="4" w:space="0" w:color="00000A"/>
+              <w:insideV w:val="single" w:sz="4" w:space="0" w:color="00000A"/>
+            </w:tcBorders>
+            <w:shd w:fill="FFFFFF" w:val="clear"/>
+            <w:tcMar>
+              <w:left w:w="103" w:type="dxa"/>
+            </w:tcMar>
+          </w:tcPr>
+          <w:p>
+            <w:pPr>
+              <w:pStyle w:val="Style6"/>
+              <w:keepNext/>
+              <w:keepLines w:val="false"/>
+              <w:widowControl/>
+              <w:spacing w:before="0" w:after="0"/>
+              <w:rPr>
+                <w:color w:val="000000"/>
+              </w:rPr>
+            </w:pPr>
+            <w:r>
+              <w:rPr>
+                <w:color w:val="000000"/>
+              </w:rPr>
+              <w:t>邮编</w:t>
+            </w:r>
+          </w:p>
+        </w:tc>
+      </w:tr>
+      <w:tr>
+        <w:trPr>
+          <w:cantSplit w:val="false"/>
+        </w:trPr>
+        <w:tc>
+          <w:tcPr>
+            <w:tcW w:w="2129" w:type="dxa"/>
+            <w:tcBorders>
+              <w:top w:val="nil"/>
+              <w:left w:val="single" w:sz="4" w:space="0" w:color="00000A"/>
+              <w:bottom w:val="single" w:sz="4" w:space="0" w:color="00000A"/>
+              <w:insideH w:val="single" w:sz="4" w:space="0" w:color="00000A"/>
+              <w:right w:val="single" w:sz="4" w:space="0" w:color="00000A"/>
+              <w:insideV w:val="single" w:sz="4" w:space="0" w:color="00000A"/>
+            </w:tcBorders>
+            <w:shd w:fill="FFFFFF" w:val="clear"/>
+            <w:tcMar>
+              <w:left w:w="103" w:type="dxa"/>
+            </w:tcMar>
+          </w:tcPr>
+          <w:p>
+            <w:pPr>
+              <w:pStyle w:val="Normal"/>
+              <w:rPr/>
+            </w:pPr>
+            <w:r>
+              <w:rPr/>
+              <w:t>hourse_number</w:t>
+            </w:r>
+          </w:p>
+        </w:tc>
+        <w:tc>
+          <w:tcPr>
+            <w:tcW w:w="2130" w:type="dxa"/>
+            <w:tcBorders>
+              <w:top w:val="nil"/>
+              <w:left w:val="single" w:sz="4" w:space="0" w:color="00000A"/>
+              <w:bottom w:val="single" w:sz="4" w:space="0" w:color="00000A"/>
+              <w:insideH w:val="single" w:sz="4" w:space="0" w:color="00000A"/>
+              <w:right w:val="single" w:sz="4" w:space="0" w:color="00000A"/>
+              <w:insideV w:val="single" w:sz="4" w:space="0" w:color="00000A"/>
+            </w:tcBorders>
+            <w:shd w:fill="FFFFFF" w:val="clear"/>
+            <w:tcMar>
+              <w:left w:w="103" w:type="dxa"/>
+            </w:tcMar>
+          </w:tcPr>
+          <w:p>
+            <w:pPr>
+              <w:pStyle w:val="Normal"/>
+              <w:rPr/>
+            </w:pPr>
+            <w:r>
+              <w:rPr/>
+              <w:t>varchar</w:t>
+            </w:r>
+          </w:p>
+        </w:tc>
+        <w:tc>
+          <w:tcPr>
+            <w:tcW w:w="2129" w:type="dxa"/>
+            <w:tcBorders>
+              <w:top w:val="nil"/>
+              <w:left w:val="single" w:sz="4" w:space="0" w:color="00000A"/>
+              <w:bottom w:val="single" w:sz="4" w:space="0" w:color="00000A"/>
+              <w:insideH w:val="single" w:sz="4" w:space="0" w:color="00000A"/>
+              <w:right w:val="single" w:sz="4" w:space="0" w:color="00000A"/>
+              <w:insideV w:val="single" w:sz="4" w:space="0" w:color="00000A"/>
+            </w:tcBorders>
+            <w:shd w:fill="FFFFFF" w:val="clear"/>
+            <w:tcMar>
+              <w:left w:w="103" w:type="dxa"/>
+            </w:tcMar>
+          </w:tcPr>
+          <w:p>
+            <w:pPr>
+              <w:pStyle w:val="Normal"/>
+              <w:rPr/>
+            </w:pPr>
+            <w:r>
+              <w:rPr/>
+              <w:t>255</w:t>
+            </w:r>
+          </w:p>
+        </w:tc>
+        <w:tc>
+          <w:tcPr>
+            <w:tcW w:w="2129" w:type="dxa"/>
+            <w:tcBorders>
+              <w:top w:val="nil"/>
+              <w:left w:val="single" w:sz="4" w:space="0" w:color="00000A"/>
+              <w:bottom w:val="single" w:sz="4" w:space="0" w:color="00000A"/>
+              <w:insideH w:val="single" w:sz="4" w:space="0" w:color="00000A"/>
+              <w:right w:val="single" w:sz="4" w:space="0" w:color="00000A"/>
+              <w:insideV w:val="single" w:sz="4" w:space="0" w:color="00000A"/>
+            </w:tcBorders>
+            <w:shd w:fill="FFFFFF" w:val="clear"/>
+            <w:tcMar>
+              <w:left w:w="103" w:type="dxa"/>
+            </w:tcMar>
+          </w:tcPr>
+          <w:p>
+            <w:pPr>
+              <w:pStyle w:val="Style6"/>
+              <w:keepNext/>
+              <w:keepLines w:val="false"/>
+              <w:widowControl/>
+              <w:spacing w:before="0" w:after="0"/>
+              <w:rPr>
+                <w:color w:val="000000"/>
+              </w:rPr>
+            </w:pPr>
+            <w:r>
+              <w:rPr>
+                <w:color w:val="000000"/>
+              </w:rPr>
+              <w:t>门牌号</w:t>
+            </w:r>
+          </w:p>
+        </w:tc>
+      </w:tr>
+    </w:tbl>
+    <w:p>
+      <w:pPr>
+        <w:pStyle w:val="Normal"/>
+        <w:rPr/>
+      </w:pPr>
+      <w:r>
+        <w:rPr/>
+      </w:r>
+    </w:p>
+    <w:p>
+      <w:pPr>
+        <w:pStyle w:val="Normal"/>
+        <w:rPr>
+          <w:color w:val="000000"/>
+        </w:rPr>
+      </w:pPr>
+      <w:r>
+        <w:rPr/>
+        <w:t>3</w:t>
+      </w:r>
+      <w:r>
+        <w:rPr/>
+        <w:t>）</w:t>
+      </w:r>
+      <w:bookmarkStart w:id="1" w:name="__DdeLink__10382_322431197"/>
+      <w:r>
+        <w:rPr>
+          <w:color w:val="000000"/>
+        </w:rPr>
+        <w:t>partycard</w:t>
+      </w:r>
+      <w:bookmarkEnd w:id="1"/>
+      <w:r>
+        <w:rPr/>
+        <w:t>(</w:t>
+      </w:r>
+      <w:r>
+        <w:rPr>
+          <w:color w:val="000000"/>
+        </w:rPr>
+        <w:t>居住信息卡</w:t>
+      </w:r>
+      <w:r>
+        <w:rPr>
+          <w:color w:val="000000"/>
+        </w:rPr>
+        <w:t>)</w:t>
+      </w:r>
+    </w:p>
+    <w:tbl>
+      <w:tblPr>
+        <w:jc w:val="left"/>
+        <w:tblInd w:w="-5" w:type="dxa"/>
+        <w:tblBorders>
+          <w:top w:val="single" w:sz="4" w:space="0" w:color="00000A"/>
+          <w:left w:val="single" w:sz="4" w:space="0" w:color="00000A"/>
+          <w:bottom w:val="single" w:sz="4" w:space="0" w:color="00000A"/>
+          <w:insideH w:val="single" w:sz="4" w:space="0" w:color="00000A"/>
+          <w:right w:val="single" w:sz="4" w:space="0" w:color="00000A"/>
+          <w:insideV w:val="single" w:sz="4" w:space="0" w:color="00000A"/>
+        </w:tblBorders>
+        <w:tblCellMar>
+          <w:top w:w="0" w:type="dxa"/>
+          <w:left w:w="103" w:type="dxa"/>
+          <w:bottom w:w="0" w:type="dxa"/>
+          <w:right w:w="108" w:type="dxa"/>
+        </w:tblCellMar>
+      </w:tblPr>
+      <w:tblGrid>
+        <w:gridCol w:w="2129"/>
+        <w:gridCol w:w="2130"/>
+        <w:gridCol w:w="2129"/>
+        <w:gridCol w:w="2129"/>
+      </w:tblGrid>
+      <w:tr>
+        <w:trPr>
+          <w:cantSplit w:val="false"/>
+        </w:trPr>
+        <w:tc>
+          <w:tcPr>
+            <w:tcW w:w="2129" w:type="dxa"/>
+            <w:tcBorders>
+              <w:top w:val="single" w:sz="4" w:space="0" w:color="00000A"/>
+              <w:left w:val="single" w:sz="4" w:space="0" w:color="00000A"/>
+              <w:bottom w:val="single" w:sz="4" w:space="0" w:color="00000A"/>
+              <w:insideH w:val="single" w:sz="4" w:space="0" w:color="00000A"/>
+              <w:right w:val="single" w:sz="4" w:space="0" w:color="00000A"/>
+              <w:insideV w:val="single" w:sz="4" w:space="0" w:color="00000A"/>
+            </w:tcBorders>
+            <w:shd w:fill="FFFFFF" w:val="clear"/>
+            <w:tcMar>
+              <w:left w:w="103" w:type="dxa"/>
+            </w:tcMar>
+          </w:tcPr>
+          <w:p>
+            <w:pPr>
+              <w:pStyle w:val="Normal"/>
+              <w:rPr/>
+            </w:pPr>
+            <w:r>
+              <w:rPr/>
+              <w:t>字段名</w:t>
+            </w:r>
+          </w:p>
+        </w:tc>
+        <w:tc>
+          <w:tcPr>
+            <w:tcW w:w="2130" w:type="dxa"/>
+            <w:tcBorders>
+              <w:top w:val="single" w:sz="4" w:space="0" w:color="00000A"/>
+              <w:left w:val="single" w:sz="4" w:space="0" w:color="00000A"/>
+              <w:bottom w:val="single" w:sz="4" w:space="0" w:color="00000A"/>
+              <w:insideH w:val="single" w:sz="4" w:space="0" w:color="00000A"/>
+              <w:right w:val="single" w:sz="4" w:space="0" w:color="00000A"/>
+              <w:insideV w:val="single" w:sz="4" w:space="0" w:color="00000A"/>
+            </w:tcBorders>
+            <w:shd w:fill="FFFFFF" w:val="clear"/>
+            <w:tcMar>
+              <w:left w:w="103" w:type="dxa"/>
+            </w:tcMar>
+          </w:tcPr>
+          <w:p>
+            <w:pPr>
+              <w:pStyle w:val="Normal"/>
+              <w:rPr/>
+            </w:pPr>
+            <w:r>
+              <w:rPr/>
+              <w:t>类型</w:t>
+            </w:r>
+          </w:p>
+        </w:tc>
+        <w:tc>
+          <w:tcPr>
+            <w:tcW w:w="2129" w:type="dxa"/>
+            <w:tcBorders>
+              <w:top w:val="single" w:sz="4" w:space="0" w:color="00000A"/>
+              <w:left w:val="single" w:sz="4" w:space="0" w:color="00000A"/>
+              <w:bottom w:val="single" w:sz="4" w:space="0" w:color="00000A"/>
+              <w:insideH w:val="single" w:sz="4" w:space="0" w:color="00000A"/>
+              <w:right w:val="single" w:sz="4" w:space="0" w:color="00000A"/>
+              <w:insideV w:val="single" w:sz="4" w:space="0" w:color="00000A"/>
+            </w:tcBorders>
+            <w:shd w:fill="FFFFFF" w:val="clear"/>
+            <w:tcMar>
+              <w:left w:w="103" w:type="dxa"/>
+            </w:tcMar>
+          </w:tcPr>
+          <w:p>
+            <w:pPr>
+              <w:pStyle w:val="Normal"/>
+              <w:rPr/>
+            </w:pPr>
+            <w:r>
+              <w:rPr/>
+              <w:t>长度</w:t>
+            </w:r>
+          </w:p>
+        </w:tc>
+        <w:tc>
+          <w:tcPr>
+            <w:tcW w:w="2129" w:type="dxa"/>
+            <w:tcBorders>
+              <w:top w:val="single" w:sz="4" w:space="0" w:color="00000A"/>
+              <w:left w:val="single" w:sz="4" w:space="0" w:color="00000A"/>
+              <w:bottom w:val="single" w:sz="4" w:space="0" w:color="00000A"/>
+              <w:insideH w:val="single" w:sz="4" w:space="0" w:color="00000A"/>
+              <w:right w:val="single" w:sz="4" w:space="0" w:color="00000A"/>
+              <w:insideV w:val="single" w:sz="4" w:space="0" w:color="00000A"/>
+            </w:tcBorders>
+            <w:shd w:fill="FFFFFF" w:val="clear"/>
+            <w:tcMar>
+              <w:left w:w="103" w:type="dxa"/>
+            </w:tcMar>
+          </w:tcPr>
+          <w:p>
+            <w:pPr>
+              <w:pStyle w:val="Normal"/>
+              <w:rPr/>
+            </w:pPr>
+            <w:r>
+              <w:rPr/>
+              <w:t>描述</w:t>
+            </w:r>
+          </w:p>
+        </w:tc>
+      </w:tr>
+      <w:tr>
+        <w:trPr>
+          <w:cantSplit w:val="false"/>
+        </w:trPr>
+        <w:tc>
+          <w:tcPr>
+            <w:tcW w:w="2129" w:type="dxa"/>
+            <w:tcBorders>
+              <w:top w:val="single" w:sz="4" w:space="0" w:color="00000A"/>
+              <w:left w:val="single" w:sz="4" w:space="0" w:color="00000A"/>
+              <w:bottom w:val="single" w:sz="4" w:space="0" w:color="00000A"/>
+              <w:insideH w:val="single" w:sz="4" w:space="0" w:color="00000A"/>
+              <w:right w:val="single" w:sz="4" w:space="0" w:color="00000A"/>
+              <w:insideV w:val="single" w:sz="4" w:space="0" w:color="00000A"/>
+            </w:tcBorders>
+            <w:shd w:fill="FFFFFF" w:val="clear"/>
+            <w:tcMar>
+              <w:left w:w="103" w:type="dxa"/>
+            </w:tcMar>
+          </w:tcPr>
+          <w:p>
+            <w:pPr>
+              <w:pStyle w:val="Normal"/>
+              <w:rPr/>
+            </w:pPr>
+            <w:r>
+              <w:rPr>
+                <w:color w:val="000000"/>
+              </w:rPr>
+              <w:t>partycard</w:t>
+            </w:r>
+            <w:r>
+              <w:rPr/>
+              <w:t>_id</w:t>
+            </w:r>
+          </w:p>
+        </w:tc>
+        <w:tc>
+          <w:tcPr>
+            <w:tcW w:w="2130" w:type="dxa"/>
+            <w:tcBorders>
+              <w:top w:val="single" w:sz="4" w:space="0" w:color="00000A"/>
+              <w:left w:val="single" w:sz="4" w:space="0" w:color="00000A"/>
+              <w:bottom w:val="single" w:sz="4" w:space="0" w:color="00000A"/>
+              <w:insideH w:val="single" w:sz="4" w:space="0" w:color="00000A"/>
+              <w:right w:val="single" w:sz="4" w:space="0" w:color="00000A"/>
+              <w:insideV w:val="single" w:sz="4" w:space="0" w:color="00000A"/>
+            </w:tcBorders>
+            <w:shd w:fill="FFFFFF" w:val="clear"/>
+            <w:tcMar>
+              <w:left w:w="103" w:type="dxa"/>
+            </w:tcMar>
+          </w:tcPr>
+          <w:p>
+            <w:pPr>
+              <w:pStyle w:val="Normal"/>
+              <w:rPr/>
+            </w:pPr>
+            <w:r>
+              <w:rPr/>
+              <w:t>Int</w:t>
+            </w:r>
+          </w:p>
+        </w:tc>
+        <w:tc>
+          <w:tcPr>
+            <w:tcW w:w="2129" w:type="dxa"/>
+            <w:tcBorders>
+              <w:top w:val="single" w:sz="4" w:space="0" w:color="00000A"/>
+              <w:left w:val="single" w:sz="4" w:space="0" w:color="00000A"/>
+              <w:bottom w:val="single" w:sz="4" w:space="0" w:color="00000A"/>
+              <w:insideH w:val="single" w:sz="4" w:space="0" w:color="00000A"/>
+              <w:right w:val="single" w:sz="4" w:space="0" w:color="00000A"/>
+              <w:insideV w:val="single" w:sz="4" w:space="0" w:color="00000A"/>
+            </w:tcBorders>
+            <w:shd w:fill="FFFFFF" w:val="clear"/>
+            <w:tcMar>
+              <w:left w:w="103" w:type="dxa"/>
+            </w:tcMar>
+          </w:tcPr>
+          <w:p>
+            <w:pPr>
+              <w:pStyle w:val="Normal"/>
+              <w:rPr/>
+            </w:pPr>
+            <w:r>
+              <w:rPr/>
+              <w:t>11</w:t>
+              <w:tab/>
+            </w:r>
+          </w:p>
+        </w:tc>
+        <w:tc>
+          <w:tcPr>
+            <w:tcW w:w="2129" w:type="dxa"/>
+            <w:tcBorders>
+              <w:top w:val="single" w:sz="4" w:space="0" w:color="00000A"/>
+              <w:left w:val="single" w:sz="4" w:space="0" w:color="00000A"/>
+              <w:bottom w:val="single" w:sz="4" w:space="0" w:color="00000A"/>
+              <w:insideH w:val="single" w:sz="4" w:space="0" w:color="00000A"/>
+              <w:right w:val="single" w:sz="4" w:space="0" w:color="00000A"/>
+              <w:insideV w:val="single" w:sz="4" w:space="0" w:color="00000A"/>
+            </w:tcBorders>
+            <w:shd w:fill="FFFFFF" w:val="clear"/>
+            <w:tcMar>
+              <w:left w:w="103" w:type="dxa"/>
+            </w:tcMar>
+          </w:tcPr>
+          <w:p>
+            <w:pPr>
+              <w:pStyle w:val="Style6"/>
+              <w:keepNext/>
+              <w:keepLines w:val="false"/>
+              <w:widowControl/>
+              <w:spacing w:before="0" w:after="0"/>
+              <w:rPr>
+                <w:color w:val="000000"/>
+              </w:rPr>
+            </w:pPr>
+            <w:r>
+              <w:rPr>
+                <w:color w:val="000000"/>
+              </w:rPr>
+              <w:t>主键</w:t>
+            </w:r>
+          </w:p>
+        </w:tc>
+      </w:tr>
+      <w:tr>
+        <w:trPr>
+          <w:cantSplit w:val="false"/>
+        </w:trPr>
+        <w:tc>
+          <w:tcPr>
+            <w:tcW w:w="2129" w:type="dxa"/>
+            <w:tcBorders>
+              <w:top w:val="single" w:sz="4" w:space="0" w:color="00000A"/>
+              <w:left w:val="single" w:sz="4" w:space="0" w:color="00000A"/>
+              <w:bottom w:val="single" w:sz="4" w:space="0" w:color="00000A"/>
+              <w:insideH w:val="single" w:sz="4" w:space="0" w:color="00000A"/>
+              <w:right w:val="single" w:sz="4" w:space="0" w:color="00000A"/>
+              <w:insideV w:val="single" w:sz="4" w:space="0" w:color="00000A"/>
+            </w:tcBorders>
+            <w:shd w:fill="FFFFFF" w:val="clear"/>
+            <w:tcMar>
+              <w:left w:w="103" w:type="dxa"/>
+            </w:tcMar>
+          </w:tcPr>
+          <w:p>
+            <w:pPr>
+              <w:pStyle w:val="Normal"/>
+              <w:rPr/>
+            </w:pPr>
+            <w:r>
+              <w:rPr/>
+              <w:t>relation</w:t>
+            </w:r>
+          </w:p>
+        </w:tc>
+        <w:tc>
+          <w:tcPr>
+            <w:tcW w:w="2130" w:type="dxa"/>
+            <w:tcBorders>
+              <w:top w:val="single" w:sz="4" w:space="0" w:color="00000A"/>
+              <w:left w:val="single" w:sz="4" w:space="0" w:color="00000A"/>
+              <w:bottom w:val="single" w:sz="4" w:space="0" w:color="00000A"/>
+              <w:insideH w:val="single" w:sz="4" w:space="0" w:color="00000A"/>
+              <w:right w:val="single" w:sz="4" w:space="0" w:color="00000A"/>
+              <w:insideV w:val="single" w:sz="4" w:space="0" w:color="00000A"/>
+            </w:tcBorders>
+            <w:shd w:fill="FFFFFF" w:val="clear"/>
+            <w:tcMar>
+              <w:left w:w="103" w:type="dxa"/>
+            </w:tcMar>
+          </w:tcPr>
+          <w:p>
+            <w:pPr>
+              <w:pStyle w:val="Normal"/>
+              <w:rPr/>
+            </w:pPr>
+            <w:r>
+              <w:rPr/>
+              <w:t>varchar</w:t>
+            </w:r>
+          </w:p>
+        </w:tc>
+        <w:tc>
+          <w:tcPr>
+            <w:tcW w:w="2129" w:type="dxa"/>
+            <w:tcBorders>
+              <w:top w:val="single" w:sz="4" w:space="0" w:color="00000A"/>
+              <w:left w:val="single" w:sz="4" w:space="0" w:color="00000A"/>
+              <w:bottom w:val="single" w:sz="4" w:space="0" w:color="00000A"/>
+              <w:insideH w:val="single" w:sz="4" w:space="0" w:color="00000A"/>
+              <w:right w:val="single" w:sz="4" w:space="0" w:color="00000A"/>
+              <w:insideV w:val="single" w:sz="4" w:space="0" w:color="00000A"/>
+            </w:tcBorders>
+            <w:shd w:fill="FFFFFF" w:val="clear"/>
+            <w:tcMar>
+              <w:left w:w="103" w:type="dxa"/>
+            </w:tcMar>
+          </w:tcPr>
+          <w:p>
+            <w:pPr>
+              <w:pStyle w:val="Normal"/>
+              <w:rPr/>
+            </w:pPr>
+            <w:r>
+              <w:rPr/>
+              <w:t>255</w:t>
+            </w:r>
+          </w:p>
+        </w:tc>
+        <w:tc>
+          <w:tcPr>
+            <w:tcW w:w="2129" w:type="dxa"/>
+            <w:tcBorders>
+              <w:top w:val="single" w:sz="4" w:space="0" w:color="00000A"/>
+              <w:left w:val="single" w:sz="4" w:space="0" w:color="00000A"/>
+              <w:bottom w:val="single" w:sz="4" w:space="0" w:color="00000A"/>
+              <w:insideH w:val="single" w:sz="4" w:space="0" w:color="00000A"/>
+              <w:right w:val="single" w:sz="4" w:space="0" w:color="00000A"/>
+              <w:insideV w:val="single" w:sz="4" w:space="0" w:color="00000A"/>
+            </w:tcBorders>
+            <w:shd w:fill="FFFFFF" w:val="clear"/>
+            <w:tcMar>
+              <w:left w:w="103" w:type="dxa"/>
+            </w:tcMar>
+          </w:tcPr>
+          <w:p>
+            <w:pPr>
+              <w:pStyle w:val="Style6"/>
+              <w:keepNext/>
+              <w:keepLines w:val="false"/>
+              <w:widowControl/>
+              <w:spacing w:before="0" w:after="0"/>
+              <w:rPr>
+                <w:color w:val="000000"/>
+              </w:rPr>
+            </w:pPr>
+            <w:r>
+              <w:rPr>
+                <w:color w:val="000000"/>
+              </w:rPr>
+              <w:t>属于党员的</w:t>
+            </w:r>
+            <w:r>
+              <w:rPr>
+                <w:color w:val="000000"/>
+              </w:rPr>
+              <w:t>user</w:t>
+            </w:r>
+            <w:r>
+              <w:rPr>
+                <w:color w:val="000000"/>
+              </w:rPr>
+              <w:t>的组织关系</w:t>
+            </w:r>
+          </w:p>
+        </w:tc>
+      </w:tr>
+      <w:tr>
+        <w:trPr>
+          <w:cantSplit w:val="false"/>
+        </w:trPr>
+        <w:tc>
+          <w:tcPr>
+            <w:tcW w:w="2129" w:type="dxa"/>
+            <w:tcBorders>
+              <w:top w:val="single" w:sz="4" w:space="0" w:color="00000A"/>
+              <w:left w:val="single" w:sz="4" w:space="0" w:color="00000A"/>
+              <w:bottom w:val="single" w:sz="4" w:space="0" w:color="00000A"/>
+              <w:insideH w:val="single" w:sz="4" w:space="0" w:color="00000A"/>
+              <w:right w:val="single" w:sz="4" w:space="0" w:color="00000A"/>
+              <w:insideV w:val="single" w:sz="4" w:space="0" w:color="00000A"/>
+            </w:tcBorders>
+            <w:shd w:fill="FFFFFF" w:val="clear"/>
+            <w:tcMar>
+              <w:left w:w="103" w:type="dxa"/>
+            </w:tcMar>
+          </w:tcPr>
+          <w:p>
+            <w:pPr>
+              <w:pStyle w:val="Normal"/>
+              <w:rPr/>
+            </w:pPr>
+            <w:r>
+              <w:rPr/>
+              <w:t>party_branch</w:t>
+            </w:r>
+          </w:p>
+        </w:tc>
+        <w:tc>
+          <w:tcPr>
+            <w:tcW w:w="2130" w:type="dxa"/>
+            <w:tcBorders>
+              <w:top w:val="single" w:sz="4" w:space="0" w:color="00000A"/>
+              <w:left w:val="single" w:sz="4" w:space="0" w:color="00000A"/>
+              <w:bottom w:val="single" w:sz="4" w:space="0" w:color="00000A"/>
+              <w:insideH w:val="single" w:sz="4" w:space="0" w:color="00000A"/>
+              <w:right w:val="single" w:sz="4" w:space="0" w:color="00000A"/>
+              <w:insideV w:val="single" w:sz="4" w:space="0" w:color="00000A"/>
+            </w:tcBorders>
+            <w:shd w:fill="FFFFFF" w:val="clear"/>
+            <w:tcMar>
+              <w:left w:w="103" w:type="dxa"/>
+            </w:tcMar>
+          </w:tcPr>
+          <w:p>
+            <w:pPr>
+              <w:pStyle w:val="Normal"/>
+              <w:rPr/>
+            </w:pPr>
+            <w:r>
+              <w:rPr/>
+              <w:t>varchar</w:t>
+            </w:r>
+          </w:p>
+        </w:tc>
+        <w:tc>
+          <w:tcPr>
+            <w:tcW w:w="2129" w:type="dxa"/>
+            <w:tcBorders>
+              <w:top w:val="single" w:sz="4" w:space="0" w:color="00000A"/>
+              <w:left w:val="single" w:sz="4" w:space="0" w:color="00000A"/>
+              <w:bottom w:val="single" w:sz="4" w:space="0" w:color="00000A"/>
+              <w:insideH w:val="single" w:sz="4" w:space="0" w:color="00000A"/>
+              <w:right w:val="single" w:sz="4" w:space="0" w:color="00000A"/>
+              <w:insideV w:val="single" w:sz="4" w:space="0" w:color="00000A"/>
+            </w:tcBorders>
+            <w:shd w:fill="FFFFFF" w:val="clear"/>
+            <w:tcMar>
+              <w:left w:w="103" w:type="dxa"/>
+            </w:tcMar>
+          </w:tcPr>
+          <w:p>
+            <w:pPr>
+              <w:pStyle w:val="Normal"/>
+              <w:rPr/>
+            </w:pPr>
+            <w:r>
+              <w:rPr/>
+              <w:t>255</w:t>
+            </w:r>
+          </w:p>
+        </w:tc>
+        <w:tc>
+          <w:tcPr>
+            <w:tcW w:w="2129" w:type="dxa"/>
+            <w:tcBorders>
+              <w:top w:val="single" w:sz="4" w:space="0" w:color="00000A"/>
+              <w:left w:val="single" w:sz="4" w:space="0" w:color="00000A"/>
+              <w:bottom w:val="single" w:sz="4" w:space="0" w:color="00000A"/>
+              <w:insideH w:val="single" w:sz="4" w:space="0" w:color="00000A"/>
+              <w:right w:val="single" w:sz="4" w:space="0" w:color="00000A"/>
+              <w:insideV w:val="single" w:sz="4" w:space="0" w:color="00000A"/>
+            </w:tcBorders>
+            <w:shd w:fill="FFFFFF" w:val="clear"/>
+            <w:tcMar>
+              <w:left w:w="103" w:type="dxa"/>
+            </w:tcMar>
+          </w:tcPr>
+          <w:p>
+            <w:pPr>
+              <w:pStyle w:val="Style6"/>
+              <w:keepNext/>
+              <w:keepLines w:val="false"/>
+              <w:widowControl/>
+              <w:spacing w:before="0" w:after="0"/>
+              <w:rPr>
+                <w:color w:val="000000"/>
+              </w:rPr>
+            </w:pPr>
+            <w:r>
+              <w:rPr>
+                <w:color w:val="000000"/>
+              </w:rPr>
+              <w:t>流动支部</w:t>
+            </w:r>
+          </w:p>
+        </w:tc>
+      </w:tr>
+      <w:tr>
+        <w:trPr>
+          <w:cantSplit w:val="false"/>
+        </w:trPr>
+        <w:tc>
+          <w:tcPr>
+            <w:tcW w:w="2129" w:type="dxa"/>
+            <w:tcBorders>
+              <w:top w:val="single" w:sz="4" w:space="0" w:color="00000A"/>
+              <w:left w:val="single" w:sz="4" w:space="0" w:color="00000A"/>
+              <w:bottom w:val="single" w:sz="4" w:space="0" w:color="00000A"/>
+              <w:insideH w:val="single" w:sz="4" w:space="0" w:color="00000A"/>
+              <w:right w:val="single" w:sz="4" w:space="0" w:color="00000A"/>
+              <w:insideV w:val="single" w:sz="4" w:space="0" w:color="00000A"/>
+            </w:tcBorders>
+            <w:shd w:fill="FFFFFF" w:val="clear"/>
+            <w:tcMar>
+              <w:left w:w="103" w:type="dxa"/>
+            </w:tcMar>
+          </w:tcPr>
+          <w:p>
+            <w:pPr>
+              <w:pStyle w:val="Normal"/>
+              <w:rPr/>
+            </w:pPr>
+            <w:r>
+              <w:rPr/>
+              <w:t>position</w:t>
+            </w:r>
+          </w:p>
+        </w:tc>
+        <w:tc>
+          <w:tcPr>
+            <w:tcW w:w="2130" w:type="dxa"/>
+            <w:tcBorders>
+              <w:top w:val="single" w:sz="4" w:space="0" w:color="00000A"/>
+              <w:left w:val="single" w:sz="4" w:space="0" w:color="00000A"/>
+              <w:bottom w:val="single" w:sz="4" w:space="0" w:color="00000A"/>
+              <w:insideH w:val="single" w:sz="4" w:space="0" w:color="00000A"/>
+              <w:right w:val="single" w:sz="4" w:space="0" w:color="00000A"/>
+              <w:insideV w:val="single" w:sz="4" w:space="0" w:color="00000A"/>
+            </w:tcBorders>
+            <w:shd w:fill="FFFFFF" w:val="clear"/>
+            <w:tcMar>
+              <w:left w:w="103" w:type="dxa"/>
+            </w:tcMar>
+          </w:tcPr>
+          <w:p>
+            <w:pPr>
+              <w:pStyle w:val="Normal"/>
+              <w:rPr/>
+            </w:pPr>
+            <w:r>
+              <w:rPr/>
+              <w:t>varchar</w:t>
+            </w:r>
+          </w:p>
+        </w:tc>
+        <w:tc>
+          <w:tcPr>
+            <w:tcW w:w="2129" w:type="dxa"/>
+            <w:tcBorders>
+              <w:top w:val="single" w:sz="4" w:space="0" w:color="00000A"/>
+              <w:left w:val="single" w:sz="4" w:space="0" w:color="00000A"/>
+              <w:bottom w:val="single" w:sz="4" w:space="0" w:color="00000A"/>
+              <w:insideH w:val="single" w:sz="4" w:space="0" w:color="00000A"/>
+              <w:right w:val="single" w:sz="4" w:space="0" w:color="00000A"/>
+              <w:insideV w:val="single" w:sz="4" w:space="0" w:color="00000A"/>
+            </w:tcBorders>
+            <w:shd w:fill="FFFFFF" w:val="clear"/>
+            <w:tcMar>
+              <w:left w:w="103" w:type="dxa"/>
+            </w:tcMar>
+          </w:tcPr>
+          <w:p>
+            <w:pPr>
+              <w:pStyle w:val="Normal"/>
+              <w:rPr/>
+            </w:pPr>
+            <w:r>
+              <w:rPr/>
+              <w:t>255</w:t>
+            </w:r>
+          </w:p>
+        </w:tc>
+        <w:tc>
+          <w:tcPr>
+            <w:tcW w:w="2129" w:type="dxa"/>
+            <w:tcBorders>
+              <w:top w:val="single" w:sz="4" w:space="0" w:color="00000A"/>
+              <w:left w:val="single" w:sz="4" w:space="0" w:color="00000A"/>
+              <w:bottom w:val="single" w:sz="4" w:space="0" w:color="00000A"/>
+              <w:insideH w:val="single" w:sz="4" w:space="0" w:color="00000A"/>
+              <w:right w:val="single" w:sz="4" w:space="0" w:color="00000A"/>
+              <w:insideV w:val="single" w:sz="4" w:space="0" w:color="00000A"/>
+            </w:tcBorders>
+            <w:shd w:fill="FFFFFF" w:val="clear"/>
+            <w:tcMar>
+              <w:left w:w="103" w:type="dxa"/>
+            </w:tcMar>
+          </w:tcPr>
+          <w:p>
+            <w:pPr>
+              <w:pStyle w:val="Style6"/>
+              <w:keepNext/>
+              <w:keepLines w:val="false"/>
+              <w:widowControl/>
+              <w:spacing w:before="0" w:after="0"/>
+              <w:rPr>
+                <w:color w:val="000000"/>
+              </w:rPr>
+            </w:pPr>
+            <w:r>
+              <w:rPr>
+                <w:color w:val="000000"/>
+              </w:rPr>
+              <w:t>党内职务</w:t>
+            </w:r>
+          </w:p>
+        </w:tc>
+      </w:tr>
+      <w:tr>
+        <w:trPr>
+          <w:cantSplit w:val="false"/>
+        </w:trPr>
+        <w:tc>
+          <w:tcPr>
+            <w:tcW w:w="2129" w:type="dxa"/>
+            <w:tcBorders>
+              <w:top w:val="nil"/>
+              <w:left w:val="single" w:sz="4" w:space="0" w:color="00000A"/>
+              <w:bottom w:val="single" w:sz="4" w:space="0" w:color="00000A"/>
+              <w:insideH w:val="single" w:sz="4" w:space="0" w:color="00000A"/>
+              <w:right w:val="single" w:sz="4" w:space="0" w:color="00000A"/>
+              <w:insideV w:val="single" w:sz="4" w:space="0" w:color="00000A"/>
+            </w:tcBorders>
+            <w:shd w:fill="FFFFFF" w:val="clear"/>
+            <w:tcMar>
+              <w:left w:w="103" w:type="dxa"/>
+            </w:tcMar>
+          </w:tcPr>
+          <w:p>
+            <w:pPr>
+              <w:pStyle w:val="Style6"/>
+              <w:keepNext/>
+              <w:keepLines w:val="false"/>
+              <w:widowControl/>
+              <w:spacing w:before="0" w:after="0"/>
+              <w:rPr>
+                <w:color w:val="000000"/>
+              </w:rPr>
+            </w:pPr>
+            <w:r>
+              <w:rPr>
+                <w:color w:val="000000"/>
+              </w:rPr>
+              <w:t>type</w:t>
+            </w:r>
+          </w:p>
+        </w:tc>
+        <w:tc>
+          <w:tcPr>
+            <w:tcW w:w="2130" w:type="dxa"/>
+            <w:tcBorders>
+              <w:top w:val="nil"/>
+              <w:left w:val="single" w:sz="4" w:space="0" w:color="00000A"/>
+              <w:bottom w:val="single" w:sz="4" w:space="0" w:color="00000A"/>
+              <w:insideH w:val="single" w:sz="4" w:space="0" w:color="00000A"/>
+              <w:right w:val="single" w:sz="4" w:space="0" w:color="00000A"/>
+              <w:insideV w:val="single" w:sz="4" w:space="0" w:color="00000A"/>
+            </w:tcBorders>
+            <w:shd w:fill="FFFFFF" w:val="clear"/>
+            <w:tcMar>
+              <w:left w:w="103" w:type="dxa"/>
+            </w:tcMar>
+          </w:tcPr>
+          <w:p>
+            <w:pPr>
+              <w:pStyle w:val="Normal"/>
+              <w:rPr/>
+            </w:pPr>
+            <w:r>
+              <w:rPr/>
+              <w:t>int</w:t>
+            </w:r>
+          </w:p>
+        </w:tc>
+        <w:tc>
+          <w:tcPr>
+            <w:tcW w:w="2129" w:type="dxa"/>
+            <w:tcBorders>
+              <w:top w:val="nil"/>
+              <w:left w:val="single" w:sz="4" w:space="0" w:color="00000A"/>
+              <w:bottom w:val="single" w:sz="4" w:space="0" w:color="00000A"/>
+              <w:insideH w:val="single" w:sz="4" w:space="0" w:color="00000A"/>
+              <w:right w:val="single" w:sz="4" w:space="0" w:color="00000A"/>
+              <w:insideV w:val="single" w:sz="4" w:space="0" w:color="00000A"/>
+            </w:tcBorders>
+            <w:shd w:fill="FFFFFF" w:val="clear"/>
+            <w:tcMar>
+              <w:left w:w="103" w:type="dxa"/>
+            </w:tcMar>
+          </w:tcPr>
+          <w:p>
+            <w:pPr>
+              <w:pStyle w:val="Normal"/>
+              <w:rPr/>
+            </w:pPr>
+            <w:r>
+              <w:rPr/>
+              <w:t>11</w:t>
+            </w:r>
+          </w:p>
+        </w:tc>
+        <w:tc>
+          <w:tcPr>
+            <w:tcW w:w="2129" w:type="dxa"/>
+            <w:tcBorders>
+              <w:top w:val="nil"/>
+              <w:left w:val="single" w:sz="4" w:space="0" w:color="00000A"/>
+              <w:bottom w:val="single" w:sz="4" w:space="0" w:color="00000A"/>
+              <w:insideH w:val="single" w:sz="4" w:space="0" w:color="00000A"/>
+              <w:right w:val="single" w:sz="4" w:space="0" w:color="00000A"/>
+              <w:insideV w:val="single" w:sz="4" w:space="0" w:color="00000A"/>
+            </w:tcBorders>
+            <w:shd w:fill="FFFFFF" w:val="clear"/>
+            <w:tcMar>
+              <w:left w:w="103" w:type="dxa"/>
+            </w:tcMar>
+          </w:tcPr>
+          <w:p>
+            <w:pPr>
+              <w:pStyle w:val="Style6"/>
+              <w:keepNext/>
+              <w:keepLines w:val="false"/>
+              <w:widowControl/>
+              <w:spacing w:before="0" w:after="0"/>
+              <w:rPr>
+                <w:color w:val="000000"/>
+              </w:rPr>
+            </w:pPr>
+            <w:r>
+              <w:rPr>
+                <w:color w:val="000000"/>
+              </w:rPr>
+              <w:t>党员类别</w:t>
+            </w:r>
+          </w:p>
+        </w:tc>
+      </w:tr>
+      <w:tr>
+        <w:trPr>
+          <w:trHeight w:val="358" w:hRule="atLeast"/>
+          <w:cantSplit w:val="false"/>
+        </w:trPr>
+        <w:tc>
+          <w:tcPr>
+            <w:tcW w:w="2129" w:type="dxa"/>
+            <w:tcBorders>
+              <w:top w:val="nil"/>
+              <w:left w:val="single" w:sz="4" w:space="0" w:color="00000A"/>
+              <w:bottom w:val="single" w:sz="4" w:space="0" w:color="00000A"/>
+              <w:insideH w:val="single" w:sz="4" w:space="0" w:color="00000A"/>
+              <w:right w:val="single" w:sz="4" w:space="0" w:color="00000A"/>
+              <w:insideV w:val="single" w:sz="4" w:space="0" w:color="00000A"/>
+            </w:tcBorders>
+            <w:shd w:fill="FFFFFF" w:val="clear"/>
+            <w:tcMar>
+              <w:left w:w="103" w:type="dxa"/>
+            </w:tcMar>
+          </w:tcPr>
+          <w:p>
+            <w:pPr>
+              <w:pStyle w:val="Style6"/>
+              <w:keepNext/>
+              <w:keepLines w:val="false"/>
+              <w:widowControl/>
+              <w:spacing w:before="0" w:after="0"/>
+              <w:rPr/>
+            </w:pPr>
+            <w:r>
+              <w:rPr/>
+              <w:t>status</w:t>
+            </w:r>
+          </w:p>
+        </w:tc>
+        <w:tc>
+          <w:tcPr>
+            <w:tcW w:w="2130" w:type="dxa"/>
+            <w:tcBorders>
+              <w:top w:val="nil"/>
+              <w:left w:val="single" w:sz="4" w:space="0" w:color="00000A"/>
+              <w:bottom w:val="single" w:sz="4" w:space="0" w:color="00000A"/>
+              <w:insideH w:val="single" w:sz="4" w:space="0" w:color="00000A"/>
+              <w:right w:val="single" w:sz="4" w:space="0" w:color="00000A"/>
+              <w:insideV w:val="single" w:sz="4" w:space="0" w:color="00000A"/>
+            </w:tcBorders>
+            <w:shd w:fill="FFFFFF" w:val="clear"/>
+            <w:tcMar>
+              <w:left w:w="103" w:type="dxa"/>
+            </w:tcMar>
+          </w:tcPr>
+          <w:p>
+            <w:pPr>
+              <w:pStyle w:val="Normal"/>
+              <w:rPr/>
+            </w:pPr>
+            <w:r>
+              <w:rPr/>
+              <w:t>int</w:t>
+            </w:r>
+          </w:p>
+        </w:tc>
+        <w:tc>
+          <w:tcPr>
+            <w:tcW w:w="2129" w:type="dxa"/>
+            <w:tcBorders>
+              <w:top w:val="nil"/>
+              <w:left w:val="single" w:sz="4" w:space="0" w:color="00000A"/>
+              <w:bottom w:val="single" w:sz="4" w:space="0" w:color="00000A"/>
+              <w:insideH w:val="single" w:sz="4" w:space="0" w:color="00000A"/>
+              <w:right w:val="single" w:sz="4" w:space="0" w:color="00000A"/>
+              <w:insideV w:val="single" w:sz="4" w:space="0" w:color="00000A"/>
+            </w:tcBorders>
+            <w:shd w:fill="FFFFFF" w:val="clear"/>
+            <w:tcMar>
+              <w:left w:w="103" w:type="dxa"/>
+            </w:tcMar>
+          </w:tcPr>
+          <w:p>
+            <w:pPr>
+              <w:pStyle w:val="Normal"/>
+              <w:rPr/>
+            </w:pPr>
+            <w:r>
+              <w:rPr/>
+              <w:t>11</w:t>
+            </w:r>
+          </w:p>
+        </w:tc>
+        <w:tc>
+          <w:tcPr>
+            <w:tcW w:w="2129" w:type="dxa"/>
+            <w:tcBorders>
+              <w:top w:val="nil"/>
+              <w:left w:val="single" w:sz="4" w:space="0" w:color="00000A"/>
+              <w:bottom w:val="single" w:sz="4" w:space="0" w:color="00000A"/>
+              <w:insideH w:val="single" w:sz="4" w:space="0" w:color="00000A"/>
+              <w:right w:val="single" w:sz="4" w:space="0" w:color="00000A"/>
+              <w:insideV w:val="single" w:sz="4" w:space="0" w:color="00000A"/>
+            </w:tcBorders>
+            <w:shd w:fill="FFFFFF" w:val="clear"/>
+            <w:tcMar>
+              <w:left w:w="103" w:type="dxa"/>
+            </w:tcMar>
+          </w:tcPr>
+          <w:p>
+            <w:pPr>
+              <w:pStyle w:val="Style6"/>
+              <w:keepNext/>
+              <w:keepLines w:val="false"/>
+              <w:widowControl/>
+              <w:spacing w:before="0" w:after="0"/>
+              <w:rPr>
+                <w:color w:val="000000"/>
+              </w:rPr>
+            </w:pPr>
+            <w:r>
+              <w:rPr>
+                <w:color w:val="000000"/>
+              </w:rPr>
+              <w:t>党籍状态</w:t>
+            </w:r>
+          </w:p>
+        </w:tc>
+      </w:tr>
+      <w:tr>
+        <w:trPr>
+          <w:trHeight w:val="358" w:hRule="atLeast"/>
+          <w:cantSplit w:val="false"/>
+        </w:trPr>
+        <w:tc>
+          <w:tcPr>
+            <w:tcW w:w="2129" w:type="dxa"/>
+            <w:tcBorders>
+              <w:top w:val="nil"/>
+              <w:left w:val="single" w:sz="4" w:space="0" w:color="00000A"/>
+              <w:bottom w:val="single" w:sz="4" w:space="0" w:color="00000A"/>
+              <w:insideH w:val="single" w:sz="4" w:space="0" w:color="00000A"/>
+              <w:right w:val="single" w:sz="4" w:space="0" w:color="00000A"/>
+              <w:insideV w:val="single" w:sz="4" w:space="0" w:color="00000A"/>
+            </w:tcBorders>
+            <w:shd w:fill="FFFFFF" w:val="clear"/>
+            <w:tcMar>
+              <w:left w:w="103" w:type="dxa"/>
+            </w:tcMar>
+          </w:tcPr>
+          <w:p>
+            <w:pPr>
+              <w:pStyle w:val="Style6"/>
+              <w:keepNext/>
+              <w:keepLines w:val="false"/>
+              <w:widowControl/>
+              <w:spacing w:before="0" w:after="0"/>
+              <w:rPr/>
+            </w:pPr>
+            <w:r>
+              <w:rPr/>
+              <w:t>join_date</w:t>
+            </w:r>
+          </w:p>
+        </w:tc>
+        <w:tc>
+          <w:tcPr>
+            <w:tcW w:w="2130" w:type="dxa"/>
+            <w:tcBorders>
+              <w:top w:val="nil"/>
+              <w:left w:val="single" w:sz="4" w:space="0" w:color="00000A"/>
+              <w:bottom w:val="single" w:sz="4" w:space="0" w:color="00000A"/>
+              <w:insideH w:val="single" w:sz="4" w:space="0" w:color="00000A"/>
+              <w:right w:val="single" w:sz="4" w:space="0" w:color="00000A"/>
+              <w:insideV w:val="single" w:sz="4" w:space="0" w:color="00000A"/>
+            </w:tcBorders>
+            <w:shd w:fill="FFFFFF" w:val="clear"/>
+            <w:tcMar>
+              <w:left w:w="103" w:type="dxa"/>
+            </w:tcMar>
+          </w:tcPr>
+          <w:p>
+            <w:pPr>
+              <w:pStyle w:val="Normal"/>
+              <w:rPr/>
+            </w:pPr>
+            <w:r>
+              <w:rPr/>
+              <w:t>date</w:t>
+            </w:r>
+          </w:p>
+        </w:tc>
+        <w:tc>
+          <w:tcPr>
+            <w:tcW w:w="2129" w:type="dxa"/>
+            <w:tcBorders>
+              <w:top w:val="nil"/>
+              <w:left w:val="single" w:sz="4" w:space="0" w:color="00000A"/>
+              <w:bottom w:val="single" w:sz="4" w:space="0" w:color="00000A"/>
+              <w:insideH w:val="single" w:sz="4" w:space="0" w:color="00000A"/>
+              <w:right w:val="single" w:sz="4" w:space="0" w:color="00000A"/>
+              <w:insideV w:val="single" w:sz="4" w:space="0" w:color="00000A"/>
+            </w:tcBorders>
+            <w:shd w:fill="FFFFFF" w:val="clear"/>
+            <w:tcMar>
+              <w:left w:w="103" w:type="dxa"/>
+            </w:tcMar>
+          </w:tcPr>
+          <w:p>
+            <w:pPr>
+              <w:pStyle w:val="Normal"/>
+              <w:rPr/>
+            </w:pPr>
+            <w:r>
+              <w:rPr/>
+            </w:r>
+          </w:p>
+        </w:tc>
+        <w:tc>
+          <w:tcPr>
+            <w:tcW w:w="2129" w:type="dxa"/>
+            <w:tcBorders>
+              <w:top w:val="nil"/>
+              <w:left w:val="single" w:sz="4" w:space="0" w:color="00000A"/>
+              <w:bottom w:val="single" w:sz="4" w:space="0" w:color="00000A"/>
+              <w:insideH w:val="single" w:sz="4" w:space="0" w:color="00000A"/>
+              <w:right w:val="single" w:sz="4" w:space="0" w:color="00000A"/>
+              <w:insideV w:val="single" w:sz="4" w:space="0" w:color="00000A"/>
+            </w:tcBorders>
+            <w:shd w:fill="FFFFFF" w:val="clear"/>
+            <w:tcMar>
+              <w:left w:w="103" w:type="dxa"/>
+            </w:tcMar>
+          </w:tcPr>
+          <w:p>
+            <w:pPr>
+              <w:pStyle w:val="Style6"/>
+              <w:keepNext/>
+              <w:keepLines w:val="false"/>
+              <w:widowControl/>
+              <w:spacing w:before="0" w:after="0"/>
+              <w:rPr>
+                <w:color w:val="000000"/>
+              </w:rPr>
+            </w:pPr>
+            <w:r>
+              <w:rPr>
+                <w:color w:val="000000"/>
+              </w:rPr>
+              <w:t>入党日期</w:t>
+            </w:r>
+          </w:p>
+        </w:tc>
+      </w:tr>
+      <w:tr>
+        <w:trPr>
+          <w:trHeight w:val="358" w:hRule="atLeast"/>
+          <w:cantSplit w:val="false"/>
+        </w:trPr>
+        <w:tc>
+          <w:tcPr>
+            <w:tcW w:w="2129" w:type="dxa"/>
+            <w:tcBorders>
+              <w:top w:val="nil"/>
+              <w:left w:val="single" w:sz="4" w:space="0" w:color="00000A"/>
+              <w:bottom w:val="single" w:sz="4" w:space="0" w:color="00000A"/>
+              <w:insideH w:val="single" w:sz="4" w:space="0" w:color="00000A"/>
+              <w:right w:val="single" w:sz="4" w:space="0" w:color="00000A"/>
+              <w:insideV w:val="single" w:sz="4" w:space="0" w:color="00000A"/>
+            </w:tcBorders>
+            <w:shd w:fill="FFFFFF" w:val="clear"/>
+            <w:tcMar>
+              <w:left w:w="103" w:type="dxa"/>
+            </w:tcMar>
+          </w:tcPr>
+          <w:p>
+            <w:pPr>
+              <w:pStyle w:val="Style6"/>
+              <w:keepNext/>
+              <w:keepLines w:val="false"/>
+              <w:widowControl/>
+              <w:spacing w:before="0" w:after="0"/>
+              <w:rPr/>
+            </w:pPr>
+            <w:r>
+              <w:rPr/>
+              <w:t>confirm_date</w:t>
+            </w:r>
+          </w:p>
+        </w:tc>
+        <w:tc>
+          <w:tcPr>
+            <w:tcW w:w="2130" w:type="dxa"/>
+            <w:tcBorders>
+              <w:top w:val="nil"/>
+              <w:left w:val="single" w:sz="4" w:space="0" w:color="00000A"/>
+              <w:bottom w:val="single" w:sz="4" w:space="0" w:color="00000A"/>
+              <w:insideH w:val="single" w:sz="4" w:space="0" w:color="00000A"/>
+              <w:right w:val="single" w:sz="4" w:space="0" w:color="00000A"/>
+              <w:insideV w:val="single" w:sz="4" w:space="0" w:color="00000A"/>
+            </w:tcBorders>
+            <w:shd w:fill="FFFFFF" w:val="clear"/>
+            <w:tcMar>
+              <w:left w:w="103" w:type="dxa"/>
+            </w:tcMar>
+          </w:tcPr>
+          <w:p>
+            <w:pPr>
+              <w:pStyle w:val="Normal"/>
+              <w:rPr/>
+            </w:pPr>
+            <w:r>
+              <w:rPr/>
+              <w:t>date</w:t>
+            </w:r>
+          </w:p>
+        </w:tc>
+        <w:tc>
+          <w:tcPr>
+            <w:tcW w:w="2129" w:type="dxa"/>
+            <w:tcBorders>
+              <w:top w:val="nil"/>
+              <w:left w:val="single" w:sz="4" w:space="0" w:color="00000A"/>
+              <w:bottom w:val="single" w:sz="4" w:space="0" w:color="00000A"/>
+              <w:insideH w:val="single" w:sz="4" w:space="0" w:color="00000A"/>
+              <w:right w:val="single" w:sz="4" w:space="0" w:color="00000A"/>
+              <w:insideV w:val="single" w:sz="4" w:space="0" w:color="00000A"/>
+            </w:tcBorders>
+            <w:shd w:fill="FFFFFF" w:val="clear"/>
+            <w:tcMar>
+              <w:left w:w="103" w:type="dxa"/>
+            </w:tcMar>
+          </w:tcPr>
+          <w:p>
+            <w:pPr>
+              <w:pStyle w:val="Normal"/>
+              <w:rPr/>
+            </w:pPr>
+            <w:r>
+              <w:rPr/>
+            </w:r>
+          </w:p>
+        </w:tc>
+        <w:tc>
+          <w:tcPr>
+            <w:tcW w:w="2129" w:type="dxa"/>
+            <w:tcBorders>
+              <w:top w:val="nil"/>
+              <w:left w:val="single" w:sz="4" w:space="0" w:color="00000A"/>
+              <w:bottom w:val="single" w:sz="4" w:space="0" w:color="00000A"/>
+              <w:insideH w:val="single" w:sz="4" w:space="0" w:color="00000A"/>
+              <w:right w:val="single" w:sz="4" w:space="0" w:color="00000A"/>
+              <w:insideV w:val="single" w:sz="4" w:space="0" w:color="00000A"/>
+            </w:tcBorders>
+            <w:shd w:fill="FFFFFF" w:val="clear"/>
+            <w:tcMar>
+              <w:left w:w="103" w:type="dxa"/>
+            </w:tcMar>
+          </w:tcPr>
+          <w:p>
+            <w:pPr>
+              <w:pStyle w:val="Style6"/>
+              <w:keepNext/>
+              <w:keepLines w:val="false"/>
+              <w:widowControl/>
+              <w:spacing w:before="0" w:after="0"/>
+              <w:rPr>
+                <w:color w:val="000000"/>
+              </w:rPr>
+            </w:pPr>
+            <w:r>
+              <w:rPr>
+                <w:color w:val="000000"/>
+              </w:rPr>
+              <w:t>转正日期</w:t>
+            </w:r>
+          </w:p>
+        </w:tc>
+      </w:tr>
+      <w:tr>
+        <w:trPr>
+          <w:trHeight w:val="358" w:hRule="atLeast"/>
+          <w:cantSplit w:val="false"/>
+        </w:trPr>
+        <w:tc>
+          <w:tcPr>
+            <w:tcW w:w="2129" w:type="dxa"/>
+            <w:tcBorders>
+              <w:top w:val="nil"/>
+              <w:left w:val="single" w:sz="4" w:space="0" w:color="00000A"/>
+              <w:bottom w:val="single" w:sz="4" w:space="0" w:color="00000A"/>
+              <w:insideH w:val="single" w:sz="4" w:space="0" w:color="00000A"/>
+              <w:right w:val="single" w:sz="4" w:space="0" w:color="00000A"/>
+              <w:insideV w:val="single" w:sz="4" w:space="0" w:color="00000A"/>
+            </w:tcBorders>
+            <w:shd w:fill="FFFFFF" w:val="clear"/>
+            <w:tcMar>
+              <w:left w:w="103" w:type="dxa"/>
+            </w:tcMar>
+          </w:tcPr>
+          <w:p>
+            <w:pPr>
+              <w:pStyle w:val="Style6"/>
+              <w:keepNext/>
+              <w:keepLines w:val="false"/>
+              <w:widowControl/>
+              <w:spacing w:before="0" w:after="0"/>
+              <w:rPr/>
+            </w:pPr>
+            <w:r>
+              <w:rPr/>
+              <w:t>inspection_person</w:t>
+            </w:r>
+          </w:p>
+        </w:tc>
+        <w:tc>
+          <w:tcPr>
+            <w:tcW w:w="2130" w:type="dxa"/>
+            <w:tcBorders>
+              <w:top w:val="nil"/>
+              <w:left w:val="single" w:sz="4" w:space="0" w:color="00000A"/>
+              <w:bottom w:val="single" w:sz="4" w:space="0" w:color="00000A"/>
+              <w:insideH w:val="single" w:sz="4" w:space="0" w:color="00000A"/>
+              <w:right w:val="single" w:sz="4" w:space="0" w:color="00000A"/>
+              <w:insideV w:val="single" w:sz="4" w:space="0" w:color="00000A"/>
+            </w:tcBorders>
+            <w:shd w:fill="FFFFFF" w:val="clear"/>
+            <w:tcMar>
+              <w:left w:w="103" w:type="dxa"/>
+            </w:tcMar>
+          </w:tcPr>
+          <w:p>
+            <w:pPr>
+              <w:pStyle w:val="Normal"/>
+              <w:rPr/>
+            </w:pPr>
+            <w:r>
+              <w:rPr/>
+              <w:t>varchar</w:t>
+            </w:r>
+          </w:p>
+        </w:tc>
+        <w:tc>
+          <w:tcPr>
+            <w:tcW w:w="2129" w:type="dxa"/>
+            <w:tcBorders>
+              <w:top w:val="nil"/>
+              <w:left w:val="single" w:sz="4" w:space="0" w:color="00000A"/>
+              <w:bottom w:val="single" w:sz="4" w:space="0" w:color="00000A"/>
+              <w:insideH w:val="single" w:sz="4" w:space="0" w:color="00000A"/>
+              <w:right w:val="single" w:sz="4" w:space="0" w:color="00000A"/>
+              <w:insideV w:val="single" w:sz="4" w:space="0" w:color="00000A"/>
+            </w:tcBorders>
+            <w:shd w:fill="FFFFFF" w:val="clear"/>
+            <w:tcMar>
+              <w:left w:w="103" w:type="dxa"/>
+            </w:tcMar>
+          </w:tcPr>
+          <w:p>
+            <w:pPr>
+              <w:pStyle w:val="Normal"/>
+              <w:rPr/>
+            </w:pPr>
+            <w:r>
+              <w:rPr/>
+              <w:t>255</w:t>
+            </w:r>
+          </w:p>
+        </w:tc>
+        <w:tc>
+          <w:tcPr>
+            <w:tcW w:w="2129" w:type="dxa"/>
+            <w:tcBorders>
+              <w:top w:val="nil"/>
+              <w:left w:val="single" w:sz="4" w:space="0" w:color="00000A"/>
+              <w:bottom w:val="single" w:sz="4" w:space="0" w:color="00000A"/>
+              <w:insideH w:val="single" w:sz="4" w:space="0" w:color="00000A"/>
+              <w:right w:val="single" w:sz="4" w:space="0" w:color="00000A"/>
+              <w:insideV w:val="single" w:sz="4" w:space="0" w:color="00000A"/>
+            </w:tcBorders>
+            <w:shd w:fill="FFFFFF" w:val="clear"/>
+            <w:tcMar>
+              <w:left w:w="103" w:type="dxa"/>
+            </w:tcMar>
+          </w:tcPr>
+          <w:p>
+            <w:pPr>
+              <w:pStyle w:val="Style6"/>
+              <w:keepNext/>
+              <w:keepLines w:val="false"/>
+              <w:widowControl/>
+              <w:spacing w:before="0" w:after="0"/>
+              <w:rPr>
+                <w:color w:val="000000"/>
+              </w:rPr>
+            </w:pPr>
+            <w:r>
+              <w:rPr>
+                <w:color w:val="000000"/>
+              </w:rPr>
+              <w:t>考察人</w:t>
+            </w:r>
+          </w:p>
+        </w:tc>
+      </w:tr>
+      <w:tr>
+        <w:trPr>
+          <w:trHeight w:val="358" w:hRule="atLeast"/>
+          <w:cantSplit w:val="false"/>
+        </w:trPr>
+        <w:tc>
+          <w:tcPr>
+            <w:tcW w:w="2129" w:type="dxa"/>
+            <w:tcBorders>
+              <w:top w:val="nil"/>
+              <w:left w:val="single" w:sz="4" w:space="0" w:color="00000A"/>
+              <w:bottom w:val="single" w:sz="4" w:space="0" w:color="00000A"/>
+              <w:insideH w:val="single" w:sz="4" w:space="0" w:color="00000A"/>
+              <w:right w:val="single" w:sz="4" w:space="0" w:color="00000A"/>
+              <w:insideV w:val="single" w:sz="4" w:space="0" w:color="00000A"/>
+            </w:tcBorders>
+            <w:shd w:fill="FFFFFF" w:val="clear"/>
+            <w:tcMar>
+              <w:left w:w="103" w:type="dxa"/>
+            </w:tcMar>
+          </w:tcPr>
+          <w:p>
+            <w:pPr>
+              <w:pStyle w:val="Style6"/>
+              <w:keepNext/>
+              <w:keepLines w:val="false"/>
+              <w:widowControl/>
+              <w:spacing w:before="0" w:after="0"/>
+              <w:rPr/>
+            </w:pPr>
+            <w:r>
+              <w:rPr/>
+              <w:t>application</w:t>
+            </w:r>
+            <w:r>
+              <w:rPr/>
+              <w:t>_id</w:t>
+            </w:r>
+          </w:p>
+        </w:tc>
+        <w:tc>
+          <w:tcPr>
+            <w:tcW w:w="2130" w:type="dxa"/>
+            <w:tcBorders>
+              <w:top w:val="nil"/>
+              <w:left w:val="single" w:sz="4" w:space="0" w:color="00000A"/>
+              <w:bottom w:val="single" w:sz="4" w:space="0" w:color="00000A"/>
+              <w:insideH w:val="single" w:sz="4" w:space="0" w:color="00000A"/>
+              <w:right w:val="single" w:sz="4" w:space="0" w:color="00000A"/>
+              <w:insideV w:val="single" w:sz="4" w:space="0" w:color="00000A"/>
+            </w:tcBorders>
+            <w:shd w:fill="FFFFFF" w:val="clear"/>
+            <w:tcMar>
+              <w:left w:w="103" w:type="dxa"/>
+            </w:tcMar>
+          </w:tcPr>
+          <w:p>
+            <w:pPr>
+              <w:pStyle w:val="Normal"/>
+              <w:rPr/>
+            </w:pPr>
+            <w:r>
+              <w:rPr/>
+              <w:t>varchar</w:t>
+            </w:r>
+          </w:p>
+        </w:tc>
+        <w:tc>
+          <w:tcPr>
+            <w:tcW w:w="2129" w:type="dxa"/>
+            <w:tcBorders>
+              <w:top w:val="nil"/>
+              <w:left w:val="single" w:sz="4" w:space="0" w:color="00000A"/>
+              <w:bottom w:val="single" w:sz="4" w:space="0" w:color="00000A"/>
+              <w:insideH w:val="single" w:sz="4" w:space="0" w:color="00000A"/>
+              <w:right w:val="single" w:sz="4" w:space="0" w:color="00000A"/>
+              <w:insideV w:val="single" w:sz="4" w:space="0" w:color="00000A"/>
+            </w:tcBorders>
+            <w:shd w:fill="FFFFFF" w:val="clear"/>
+            <w:tcMar>
+              <w:left w:w="103" w:type="dxa"/>
+            </w:tcMar>
+          </w:tcPr>
+          <w:p>
+            <w:pPr>
+              <w:pStyle w:val="Normal"/>
+              <w:rPr/>
+            </w:pPr>
+            <w:r>
+              <w:rPr/>
+              <w:t>255</w:t>
+            </w:r>
+          </w:p>
+        </w:tc>
+        <w:tc>
+          <w:tcPr>
+            <w:tcW w:w="2129" w:type="dxa"/>
+            <w:tcBorders>
+              <w:top w:val="nil"/>
+              <w:left w:val="single" w:sz="4" w:space="0" w:color="00000A"/>
+              <w:bottom w:val="single" w:sz="4" w:space="0" w:color="00000A"/>
+              <w:insideH w:val="single" w:sz="4" w:space="0" w:color="00000A"/>
+              <w:right w:val="single" w:sz="4" w:space="0" w:color="00000A"/>
+              <w:insideV w:val="single" w:sz="4" w:space="0" w:color="00000A"/>
+            </w:tcBorders>
+            <w:shd w:fill="FFFFFF" w:val="clear"/>
+            <w:tcMar>
+              <w:left w:w="103" w:type="dxa"/>
+            </w:tcMar>
+          </w:tcPr>
+          <w:p>
+            <w:pPr>
+              <w:pStyle w:val="Style6"/>
+              <w:keepNext/>
+              <w:keepLines w:val="false"/>
+              <w:widowControl/>
+              <w:spacing w:before="0" w:after="0"/>
+              <w:rPr>
+                <w:color w:val="000000"/>
+              </w:rPr>
+            </w:pPr>
+            <w:r>
+              <w:rPr>
+                <w:color w:val="000000"/>
+              </w:rPr>
+              <w:t>入党志愿书编号</w:t>
+            </w:r>
+          </w:p>
+        </w:tc>
+      </w:tr>
+    </w:tbl>
+    <w:p>
+      <w:pPr>
+        <w:pStyle w:val="Normal"/>
+        <w:rPr/>
+      </w:pPr>
+      <w:r>
+        <w:rPr/>
       </w:r>
     </w:p>
     <w:sectPr>
@@ -1372,7 +3632,7 @@
     </w:pPr>
     <w:rPr>
       <w:rFonts w:ascii="Calibri" w:hAnsi="Calibri" w:eastAsia="宋体" w:cs="Times New Roman"/>
-      <w:color w:val="auto"/>
+      <w:color w:val="00000A"/>
       <w:sz w:val="24"/>
       <w:szCs w:val="22"/>
       <w:lang w:val="en-US" w:eastAsia="zh-CN" w:bidi="ar-SA"/>
@@ -1388,10 +3648,6 @@
     <w:pPr>
       <w:keepNext/>
       <w:keepLines/>
-      <w:numPr>
-        <w:ilvl w:val="0"/>
-        <w:numId w:val="1"/>
-      </w:numPr>
       <w:spacing w:lineRule="exact" w:line="440" w:before="340" w:after="330"/>
       <w:outlineLvl w:val="0"/>
     </w:pPr>
@@ -1414,10 +3670,6 @@
     <w:pPr>
       <w:keepNext/>
       <w:keepLines/>
-      <w:numPr>
-        <w:ilvl w:val="0"/>
-        <w:numId w:val="1"/>
-      </w:numPr>
       <w:spacing w:lineRule="exact" w:line="440" w:before="260" w:after="260"/>
       <w:outlineLvl w:val="1"/>
     </w:pPr>
@@ -1440,10 +3692,6 @@
     <w:pPr>
       <w:keepNext/>
       <w:keepLines/>
-      <w:numPr>
-        <w:ilvl w:val="0"/>
-        <w:numId w:val="1"/>
-      </w:numPr>
       <w:spacing w:lineRule="exact" w:line="440" w:before="260" w:after="260"/>
       <w:outlineLvl w:val="2"/>
     </w:pPr>
@@ -1466,11 +3714,7 @@
     <w:pPr>
       <w:keepNext/>
       <w:keepLines/>
-      <w:numPr>
-        <w:ilvl w:val="0"/>
-        <w:numId w:val="1"/>
-      </w:numPr>
-      <w:spacing w:lineRule="auto" w:line="374" w:before="280" w:after="290"/>
+      <w:spacing w:lineRule="auto" w:line="372" w:before="280" w:after="290"/>
       <w:outlineLvl w:val="3"/>
     </w:pPr>
     <w:rPr>
@@ -1493,11 +3737,7 @@
     <w:pPr>
       <w:keepNext/>
       <w:keepLines/>
-      <w:numPr>
-        <w:ilvl w:val="0"/>
-        <w:numId w:val="1"/>
-      </w:numPr>
-      <w:spacing w:lineRule="auto" w:line="374" w:before="280" w:after="290"/>
+      <w:spacing w:lineRule="auto" w:line="372" w:before="280" w:after="290"/>
       <w:outlineLvl w:val="4"/>
     </w:pPr>
     <w:rPr>
@@ -1519,11 +3759,7 @@
     <w:pPr>
       <w:keepNext/>
       <w:keepLines/>
-      <w:numPr>
-        <w:ilvl w:val="0"/>
-        <w:numId w:val="1"/>
-      </w:numPr>
-      <w:spacing w:lineRule="auto" w:line="319" w:before="240" w:after="64"/>
+      <w:spacing w:lineRule="auto" w:line="316" w:before="240" w:after="64"/>
       <w:outlineLvl w:val="5"/>
     </w:pPr>
     <w:rPr>
@@ -1545,11 +3781,7 @@
     <w:pPr>
       <w:keepNext/>
       <w:keepLines/>
-      <w:numPr>
-        <w:ilvl w:val="0"/>
-        <w:numId w:val="1"/>
-      </w:numPr>
-      <w:spacing w:lineRule="auto" w:line="319" w:before="240" w:after="64"/>
+      <w:spacing w:lineRule="auto" w:line="316" w:before="240" w:after="64"/>
       <w:outlineLvl w:val="6"/>
     </w:pPr>
     <w:rPr>
@@ -1570,11 +3802,7 @@
     <w:pPr>
       <w:keepNext/>
       <w:keepLines/>
-      <w:numPr>
-        <w:ilvl w:val="0"/>
-        <w:numId w:val="1"/>
-      </w:numPr>
-      <w:spacing w:lineRule="auto" w:line="319" w:before="240" w:after="64"/>
+      <w:spacing w:lineRule="auto" w:line="316" w:before="240" w:after="64"/>
       <w:outlineLvl w:val="7"/>
     </w:pPr>
     <w:rPr>
@@ -1594,11 +3822,7 @@
     <w:pPr>
       <w:keepNext/>
       <w:keepLines/>
-      <w:numPr>
-        <w:ilvl w:val="0"/>
-        <w:numId w:val="1"/>
-      </w:numPr>
-      <w:spacing w:lineRule="auto" w:line="319" w:before="240" w:after="64"/>
+      <w:spacing w:lineRule="auto" w:line="316" w:before="240" w:after="64"/>
       <w:outlineLvl w:val="8"/>
     </w:pPr>
     <w:rPr>
@@ -1774,10 +3998,6 @@
       <w:lang w:val="zxx" w:eastAsia="zxx" w:bidi="zxx"/>
     </w:rPr>
   </w:style>
-  <w:style w:type="character" w:styleId="IndexLink">
-    <w:name w:val="Index Link"/>
-    <w:rPr/>
-  </w:style>
   <w:style w:type="paragraph" w:styleId="Heading">
     <w:name w:val="Heading"/>
     <w:basedOn w:val="Normal"/>
@@ -1886,7 +4106,7 @@
     <w:basedOn w:val="Heading1"/>
     <w:pPr>
       <w:widowControl/>
-      <w:spacing w:lineRule="auto" w:line="256" w:before="240" w:after="0"/>
+      <w:spacing w:lineRule="auto" w:line="254" w:before="240" w:after="0"/>
       <w:jc w:val="left"/>
     </w:pPr>
     <w:rPr>
@@ -1906,7 +4126,7 @@
     <w:autoRedefine/>
     <w:pPr>
       <w:widowControl/>
-      <w:spacing w:lineRule="auto" w:line="256" w:before="0" w:after="100"/>
+      <w:spacing w:lineRule="auto" w:line="254" w:before="0" w:after="100"/>
       <w:ind w:left="220" w:right="0" w:hanging="0"/>
       <w:jc w:val="left"/>
     </w:pPr>
@@ -1924,7 +4144,7 @@
     <w:autoRedefine/>
     <w:pPr>
       <w:widowControl/>
-      <w:spacing w:lineRule="auto" w:line="256" w:before="0" w:after="100"/>
+      <w:spacing w:lineRule="auto" w:line="254" w:before="0" w:after="100"/>
       <w:jc w:val="left"/>
     </w:pPr>
     <w:rPr>
@@ -1941,7 +4161,7 @@
     <w:autoRedefine/>
     <w:pPr>
       <w:widowControl/>
-      <w:spacing w:lineRule="auto" w:line="256" w:before="0" w:after="100"/>
+      <w:spacing w:lineRule="auto" w:line="254" w:before="0" w:after="100"/>
       <w:ind w:left="440" w:right="0" w:hanging="0"/>
       <w:jc w:val="left"/>
     </w:pPr>
@@ -2030,6 +4250,18 @@
       <w:sz w:val="24"/>
       <w:lang w:val="en-US" w:eastAsia="zh-CN" w:bidi="ar-SA"/>
     </w:rPr>
+  </w:style>
+  <w:style w:type="paragraph" w:styleId="TableContents">
+    <w:name w:val="Table Contents"/>
+    <w:basedOn w:val="Normal"/>
+    <w:pPr/>
+    <w:rPr/>
+  </w:style>
+  <w:style w:type="paragraph" w:styleId="TableHeading">
+    <w:name w:val="Table Heading"/>
+    <w:basedOn w:val="TableContents"/>
+    <w:pPr/>
+    <w:rPr/>
   </w:style>
   <w:style w:type="numbering" w:styleId="NoList" w:default="1">
     <w:name w:val="No List"/>

</xml_diff>